<commit_message>
updated word document for HeapNode and LinkedList, made HeapNode.hasParent() public
</commit_message>
<xml_diff>
--- a/HeapNode + LinkedList explanations.docx
+++ b/HeapNode + LinkedList explanations.docx
@@ -54,12 +54,14 @@
           <w:lang w:val="en-US"/>
         </w:rPr>
       </w:pPr>
+      <w:proofErr w:type="spellStart"/>
       <w:r>
         <w:rPr>
           <w:lang w:val="en-US"/>
         </w:rPr>
         <w:t>listFactory</w:t>
       </w:r>
+      <w:proofErr w:type="spellEnd"/>
       <w:r>
         <w:rPr>
           <w:rFonts w:hint="cs"/>
@@ -83,12 +85,14 @@
         </w:rPr>
         <w:t xml:space="preserve"> המתודה </w:t>
       </w:r>
+      <w:proofErr w:type="spellStart"/>
       <w:r>
         <w:rPr>
           <w:lang w:val="en-US"/>
         </w:rPr>
         <w:t>createList</w:t>
       </w:r>
+      <w:proofErr w:type="spellEnd"/>
       <w:r>
         <w:rPr>
           <w:rFonts w:hint="cs"/>
@@ -247,12 +251,14 @@
           <w:lang w:val="en-US"/>
         </w:rPr>
       </w:pPr>
+      <w:proofErr w:type="spellStart"/>
       <w:r>
         <w:rPr>
           <w:lang w:val="en-US"/>
         </w:rPr>
         <w:t>Prev</w:t>
       </w:r>
+      <w:proofErr w:type="spellEnd"/>
     </w:p>
     <w:p>
       <w:pPr>
@@ -341,7 +347,21 @@
         <w:rPr>
           <w:lang w:val="en-US"/>
         </w:rPr>
-        <w:t>siblings == heap iff node is a root</w:t>
+        <w:t xml:space="preserve">siblings == heap </w:t>
+      </w:r>
+      <w:proofErr w:type="spellStart"/>
+      <w:r>
+        <w:rPr>
+          <w:lang w:val="en-US"/>
+        </w:rPr>
+        <w:t>iff</w:t>
+      </w:r>
+      <w:proofErr w:type="spellEnd"/>
+      <w:r>
+        <w:rPr>
+          <w:lang w:val="en-US"/>
+        </w:rPr>
+        <w:t xml:space="preserve"> node is a root</w:t>
       </w:r>
       <w:r>
         <w:rPr>
@@ -361,12 +381,16 @@
         </w:numPr>
         <w:bidi/>
         <w:rPr>
-          <w:lang w:val="en-US"/>
-        </w:rPr>
-      </w:pPr>
-      <w:r>
-        <w:rPr>
-          <w:rFonts w:hint="cs"/>
+          <w:b/>
+          <w:bCs/>
+          <w:lang w:val="en-US"/>
+        </w:rPr>
+      </w:pPr>
+      <w:r>
+        <w:rPr>
+          <w:rFonts w:hint="cs"/>
+          <w:b/>
+          <w:bCs/>
           <w:rtl/>
           <w:lang w:val="en-US"/>
         </w:rPr>
@@ -382,12 +406,16 @@
         </w:numPr>
         <w:bidi/>
         <w:rPr>
-          <w:lang w:val="en-US"/>
-        </w:rPr>
-      </w:pPr>
-      <w:r>
-        <w:rPr>
-          <w:rFonts w:hint="cs"/>
+          <w:b/>
+          <w:bCs/>
+          <w:lang w:val="en-US"/>
+        </w:rPr>
+      </w:pPr>
+      <w:r>
+        <w:rPr>
+          <w:rFonts w:hint="cs"/>
+          <w:b/>
+          <w:bCs/>
           <w:rtl/>
           <w:lang w:val="en-US"/>
         </w:rPr>
@@ -395,6 +423,8 @@
       </w:r>
       <w:r>
         <w:rPr>
+          <w:b/>
+          <w:bCs/>
           <w:lang w:val="en-US"/>
         </w:rPr>
         <w:t>key</w:t>
@@ -402,6 +432,8 @@
       <w:r>
         <w:rPr>
           <w:rFonts w:hint="cs"/>
+          <w:b/>
+          <w:bCs/>
           <w:rtl/>
           <w:lang w:val="en-US"/>
         </w:rPr>
@@ -409,6 +441,8 @@
       </w:r>
       <w:r>
         <w:rPr>
+          <w:b/>
+          <w:bCs/>
           <w:lang w:val="en-US"/>
         </w:rPr>
         <w:t>key</w:t>
@@ -416,6 +450,8 @@
       <w:r>
         <w:rPr>
           <w:rFonts w:hint="cs"/>
+          <w:b/>
+          <w:bCs/>
           <w:rtl/>
           <w:lang w:val="en-US"/>
         </w:rPr>
@@ -431,26 +467,44 @@
         </w:numPr>
         <w:bidi/>
         <w:rPr>
-          <w:lang w:val="en-US"/>
-        </w:rPr>
-      </w:pPr>
-      <w:r>
-        <w:rPr>
-          <w:rFonts w:hint="cs"/>
+          <w:b/>
+          <w:bCs/>
+          <w:lang w:val="en-US"/>
+        </w:rPr>
+      </w:pPr>
+      <w:r>
+        <w:rPr>
+          <w:rFonts w:hint="cs"/>
+          <w:b/>
+          <w:bCs/>
           <w:rtl/>
           <w:lang w:val="en-US"/>
         </w:rPr>
         <w:t>מאתחל רשימה מקושרת של הילדים בעזרת המפעל (</w:t>
       </w:r>
-      <w:r>
-        <w:rPr>
-          <w:lang w:val="en-US"/>
-        </w:rPr>
-        <w:t>children.parent == this</w:t>
-      </w:r>
-      <w:r>
-        <w:rPr>
-          <w:rFonts w:hint="cs"/>
+      <w:proofErr w:type="spellStart"/>
+      <w:r>
+        <w:rPr>
+          <w:b/>
+          <w:bCs/>
+          <w:lang w:val="en-US"/>
+        </w:rPr>
+        <w:t>children.parent</w:t>
+      </w:r>
+      <w:proofErr w:type="spellEnd"/>
+      <w:r>
+        <w:rPr>
+          <w:b/>
+          <w:bCs/>
+          <w:lang w:val="en-US"/>
+        </w:rPr>
+        <w:t xml:space="preserve"> == this</w:t>
+      </w:r>
+      <w:r>
+        <w:rPr>
+          <w:rFonts w:hint="cs"/>
+          <w:b/>
+          <w:bCs/>
           <w:rtl/>
           <w:lang w:val="en-US"/>
         </w:rPr>
@@ -466,12 +520,16 @@
         </w:numPr>
         <w:bidi/>
         <w:rPr>
-          <w:lang w:val="en-US"/>
-        </w:rPr>
-      </w:pPr>
-      <w:r>
-        <w:rPr>
-          <w:rFonts w:hint="cs"/>
+          <w:b/>
+          <w:bCs/>
+          <w:lang w:val="en-US"/>
+        </w:rPr>
+      </w:pPr>
+      <w:r>
+        <w:rPr>
+          <w:rFonts w:hint="cs"/>
+          <w:b/>
+          <w:bCs/>
           <w:rtl/>
           <w:lang w:val="en-US"/>
         </w:rPr>
@@ -479,6 +537,8 @@
       </w:r>
       <w:r>
         <w:rPr>
+          <w:b/>
+          <w:bCs/>
           <w:lang w:val="en-US"/>
         </w:rPr>
         <w:t>get</w:t>
@@ -486,6 +546,8 @@
       <w:r>
         <w:rPr>
           <w:rFonts w:hint="cs"/>
+          <w:b/>
+          <w:bCs/>
           <w:rtl/>
           <w:lang w:val="en-US"/>
         </w:rPr>
@@ -501,15 +563,21 @@
         </w:numPr>
         <w:bidi/>
         <w:rPr>
-          <w:lang w:val="en-US"/>
-        </w:rPr>
-      </w:pPr>
-      <w:r>
-        <w:rPr>
+          <w:b/>
+          <w:bCs/>
+          <w:lang w:val="en-US"/>
+        </w:rPr>
+      </w:pPr>
+      <w:proofErr w:type="spellStart"/>
+      <w:r>
+        <w:rPr>
+          <w:b/>
+          <w:bCs/>
           <w:lang w:val="en-US"/>
         </w:rPr>
         <w:t>getParent</w:t>
       </w:r>
+      <w:proofErr w:type="spellEnd"/>
     </w:p>
     <w:p>
       <w:pPr>
@@ -520,15 +588,21 @@
         </w:numPr>
         <w:bidi/>
         <w:rPr>
-          <w:lang w:val="en-US"/>
-        </w:rPr>
-      </w:pPr>
-      <w:r>
-        <w:rPr>
+          <w:b/>
+          <w:bCs/>
+          <w:lang w:val="en-US"/>
+        </w:rPr>
+      </w:pPr>
+      <w:proofErr w:type="spellStart"/>
+      <w:r>
+        <w:rPr>
+          <w:b/>
+          <w:bCs/>
           <w:lang w:val="en-US"/>
         </w:rPr>
         <w:t>getKey</w:t>
       </w:r>
+      <w:proofErr w:type="spellEnd"/>
     </w:p>
     <w:p>
       <w:pPr>
@@ -539,15 +613,21 @@
         </w:numPr>
         <w:bidi/>
         <w:rPr>
-          <w:lang w:val="en-US"/>
-        </w:rPr>
-      </w:pPr>
-      <w:r>
-        <w:rPr>
+          <w:b/>
+          <w:bCs/>
+          <w:lang w:val="en-US"/>
+        </w:rPr>
+      </w:pPr>
+      <w:proofErr w:type="spellStart"/>
+      <w:r>
+        <w:rPr>
+          <w:b/>
+          <w:bCs/>
           <w:lang w:val="en-US"/>
         </w:rPr>
         <w:t>getSize</w:t>
       </w:r>
+      <w:proofErr w:type="spellEnd"/>
     </w:p>
     <w:p>
       <w:pPr>
@@ -558,11 +638,15 @@
         </w:numPr>
         <w:bidi/>
         <w:rPr>
-          <w:lang w:val="en-US"/>
-        </w:rPr>
-      </w:pPr>
-      <w:r>
-        <w:rPr>
+          <w:b/>
+          <w:bCs/>
+          <w:lang w:val="en-US"/>
+        </w:rPr>
+      </w:pPr>
+      <w:r>
+        <w:rPr>
+          <w:b/>
+          <w:bCs/>
           <w:lang w:val="en-US"/>
         </w:rPr>
         <w:t>rank</w:t>
@@ -577,15 +661,21 @@
         </w:numPr>
         <w:bidi/>
         <w:rPr>
-          <w:lang w:val="en-US"/>
-        </w:rPr>
-      </w:pPr>
-      <w:r>
-        <w:rPr>
+          <w:b/>
+          <w:bCs/>
+          <w:lang w:val="en-US"/>
+        </w:rPr>
+      </w:pPr>
+      <w:proofErr w:type="spellStart"/>
+      <w:r>
+        <w:rPr>
+          <w:b/>
+          <w:bCs/>
           <w:lang w:val="en-US"/>
         </w:rPr>
         <w:t>getMark</w:t>
       </w:r>
+      <w:proofErr w:type="spellEnd"/>
     </w:p>
     <w:p>
       <w:pPr>
@@ -631,18 +721,30 @@
         </w:numPr>
         <w:bidi/>
         <w:rPr>
-          <w:lang w:val="en-US"/>
-        </w:rPr>
-      </w:pPr>
-      <w:r>
-        <w:rPr>
-          <w:lang w:val="en-US"/>
-        </w:rPr>
-        <w:t>setPrev(node)</w:t>
-      </w:r>
-      <w:r>
-        <w:rPr>
-          <w:rFonts w:hint="cs"/>
+          <w:color w:val="AEAAAA" w:themeColor="background2" w:themeShade="BF"/>
+          <w:lang w:val="en-US"/>
+        </w:rPr>
+      </w:pPr>
+      <w:proofErr w:type="spellStart"/>
+      <w:r>
+        <w:rPr>
+          <w:color w:val="AEAAAA" w:themeColor="background2" w:themeShade="BF"/>
+          <w:lang w:val="en-US"/>
+        </w:rPr>
+        <w:t>setPrev</w:t>
+      </w:r>
+      <w:proofErr w:type="spellEnd"/>
+      <w:r>
+        <w:rPr>
+          <w:color w:val="AEAAAA" w:themeColor="background2" w:themeShade="BF"/>
+          <w:lang w:val="en-US"/>
+        </w:rPr>
+        <w:t>(node)</w:t>
+      </w:r>
+      <w:r>
+        <w:rPr>
+          <w:rFonts w:hint="cs"/>
+          <w:color w:val="AEAAAA" w:themeColor="background2" w:themeShade="BF"/>
           <w:rtl/>
           <w:lang w:val="en-US"/>
         </w:rPr>
@@ -650,6 +752,7 @@
       </w:r>
       <w:r>
         <w:rPr>
+          <w:color w:val="AEAAAA" w:themeColor="background2" w:themeShade="BF"/>
           <w:rtl/>
           <w:lang w:val="en-US"/>
         </w:rPr>
@@ -658,34 +761,45 @@
       <w:r>
         <w:rPr>
           <w:rFonts w:hint="cs"/>
+          <w:color w:val="AEAAAA" w:themeColor="background2" w:themeShade="BF"/>
           <w:rtl/>
           <w:lang w:val="en-US"/>
         </w:rPr>
         <w:t xml:space="preserve"> מטפל ב</w:t>
       </w:r>
-      <w:r>
-        <w:rPr>
+      <w:proofErr w:type="spellStart"/>
+      <w:r>
+        <w:rPr>
+          <w:color w:val="AEAAAA" w:themeColor="background2" w:themeShade="BF"/>
           <w:lang w:val="en-US"/>
         </w:rPr>
         <w:t>prev</w:t>
       </w:r>
-      <w:r>
-        <w:rPr>
-          <w:rFonts w:hint="cs"/>
+      <w:proofErr w:type="spellEnd"/>
+      <w:r>
+        <w:rPr>
+          <w:rFonts w:hint="cs"/>
+          <w:color w:val="AEAAAA" w:themeColor="background2" w:themeShade="BF"/>
           <w:rtl/>
           <w:lang w:val="en-US"/>
         </w:rPr>
         <w:t xml:space="preserve"> הנוכחי של הצומת (מנתק את הקשר), ומעדכן את המצביע של </w:t>
       </w:r>
-      <w:r>
-        <w:rPr>
+      <w:proofErr w:type="spellStart"/>
+      <w:proofErr w:type="gramStart"/>
+      <w:r>
+        <w:rPr>
+          <w:color w:val="AEAAAA" w:themeColor="background2" w:themeShade="BF"/>
           <w:lang w:val="en-US"/>
         </w:rPr>
         <w:t>this.prev</w:t>
       </w:r>
-      <w:r>
-        <w:rPr>
-          <w:rFonts w:hint="cs"/>
+      <w:proofErr w:type="spellEnd"/>
+      <w:proofErr w:type="gramEnd"/>
+      <w:r>
+        <w:rPr>
+          <w:rFonts w:hint="cs"/>
+          <w:color w:val="AEAAAA" w:themeColor="background2" w:themeShade="BF"/>
           <w:rtl/>
           <w:lang w:val="en-US"/>
         </w:rPr>
@@ -693,6 +807,7 @@
       </w:r>
       <w:r>
         <w:rPr>
+          <w:color w:val="AEAAAA" w:themeColor="background2" w:themeShade="BF"/>
           <w:lang w:val="en-US"/>
         </w:rPr>
         <w:t>node</w:t>
@@ -700,6 +815,7 @@
       <w:r>
         <w:rPr>
           <w:rFonts w:hint="cs"/>
+          <w:color w:val="AEAAAA" w:themeColor="background2" w:themeShade="BF"/>
           <w:rtl/>
           <w:lang w:val="en-US"/>
         </w:rPr>
@@ -707,6 +823,7 @@
       </w:r>
       <w:r>
         <w:rPr>
+          <w:color w:val="AEAAAA" w:themeColor="background2" w:themeShade="BF"/>
           <w:lang w:val="en-US"/>
         </w:rPr>
         <w:t>private</w:t>
@@ -714,34 +831,43 @@
       <w:r>
         <w:rPr>
           <w:rFonts w:hint="cs"/>
+          <w:color w:val="AEAAAA" w:themeColor="background2" w:themeShade="BF"/>
           <w:rtl/>
           <w:lang w:val="en-US"/>
         </w:rPr>
         <w:t xml:space="preserve">, בשביל לבצע השמה של </w:t>
       </w:r>
-      <w:r>
-        <w:rPr>
+      <w:proofErr w:type="spellStart"/>
+      <w:r>
+        <w:rPr>
+          <w:color w:val="AEAAAA" w:themeColor="background2" w:themeShade="BF"/>
           <w:lang w:val="en-US"/>
         </w:rPr>
         <w:t>prev</w:t>
       </w:r>
-      <w:r>
-        <w:rPr>
-          <w:rFonts w:hint="cs"/>
+      <w:proofErr w:type="spellEnd"/>
+      <w:r>
+        <w:rPr>
+          <w:rFonts w:hint="cs"/>
+          <w:color w:val="AEAAAA" w:themeColor="background2" w:themeShade="BF"/>
           <w:rtl/>
           <w:lang w:val="en-US"/>
         </w:rPr>
         <w:t xml:space="preserve"> צריך להשתמש ב</w:t>
       </w:r>
-      <w:r>
-        <w:rPr>
+      <w:proofErr w:type="spellStart"/>
+      <w:r>
+        <w:rPr>
+          <w:color w:val="AEAAAA" w:themeColor="background2" w:themeShade="BF"/>
           <w:lang w:val="en-US"/>
         </w:rPr>
         <w:t>insertPrev</w:t>
       </w:r>
-      <w:r>
-        <w:rPr>
-          <w:rFonts w:hint="cs"/>
+      <w:proofErr w:type="spellEnd"/>
+      <w:r>
+        <w:rPr>
+          <w:rFonts w:hint="cs"/>
+          <w:color w:val="AEAAAA" w:themeColor="background2" w:themeShade="BF"/>
           <w:rtl/>
           <w:lang w:val="en-US"/>
         </w:rPr>
@@ -757,18 +883,30 @@
         </w:numPr>
         <w:bidi/>
         <w:rPr>
-          <w:lang w:val="en-US"/>
-        </w:rPr>
-      </w:pPr>
-      <w:r>
-        <w:rPr>
-          <w:lang w:val="en-US"/>
-        </w:rPr>
-        <w:t>setNext(node)</w:t>
-      </w:r>
-      <w:r>
-        <w:rPr>
-          <w:rFonts w:hint="cs"/>
+          <w:color w:val="AEAAAA" w:themeColor="background2" w:themeShade="BF"/>
+          <w:lang w:val="en-US"/>
+        </w:rPr>
+      </w:pPr>
+      <w:proofErr w:type="spellStart"/>
+      <w:r>
+        <w:rPr>
+          <w:color w:val="AEAAAA" w:themeColor="background2" w:themeShade="BF"/>
+          <w:lang w:val="en-US"/>
+        </w:rPr>
+        <w:t>setNext</w:t>
+      </w:r>
+      <w:proofErr w:type="spellEnd"/>
+      <w:r>
+        <w:rPr>
+          <w:color w:val="AEAAAA" w:themeColor="background2" w:themeShade="BF"/>
+          <w:lang w:val="en-US"/>
+        </w:rPr>
+        <w:t>(node)</w:t>
+      </w:r>
+      <w:r>
+        <w:rPr>
+          <w:rFonts w:hint="cs"/>
+          <w:color w:val="AEAAAA" w:themeColor="background2" w:themeShade="BF"/>
           <w:rtl/>
           <w:lang w:val="en-US"/>
         </w:rPr>
@@ -776,6 +914,7 @@
       </w:r>
       <w:r>
         <w:rPr>
+          <w:color w:val="AEAAAA" w:themeColor="background2" w:themeShade="BF"/>
           <w:rtl/>
           <w:lang w:val="en-US"/>
         </w:rPr>
@@ -784,16 +923,36 @@
       <w:r>
         <w:rPr>
           <w:rFonts w:hint="cs"/>
+          <w:color w:val="AEAAAA" w:themeColor="background2" w:themeShade="BF"/>
           <w:rtl/>
           <w:lang w:val="en-US"/>
         </w:rPr>
         <w:t xml:space="preserve"> כנ"ל כמו </w:t>
       </w:r>
-      <w:r>
-        <w:rPr>
-          <w:lang w:val="en-US"/>
-        </w:rPr>
-        <w:t>setPrev()</w:t>
+      <w:proofErr w:type="spellStart"/>
+      <w:proofErr w:type="gramStart"/>
+      <w:r>
+        <w:rPr>
+          <w:color w:val="AEAAAA" w:themeColor="background2" w:themeShade="BF"/>
+          <w:lang w:val="en-US"/>
+        </w:rPr>
+        <w:t>setPrev</w:t>
+      </w:r>
+      <w:proofErr w:type="spellEnd"/>
+      <w:r>
+        <w:rPr>
+          <w:color w:val="AEAAAA" w:themeColor="background2" w:themeShade="BF"/>
+          <w:lang w:val="en-US"/>
+        </w:rPr>
+        <w:t>(</w:t>
+      </w:r>
+      <w:proofErr w:type="gramEnd"/>
+      <w:r>
+        <w:rPr>
+          <w:color w:val="AEAAAA" w:themeColor="background2" w:themeShade="BF"/>
+          <w:lang w:val="en-US"/>
+        </w:rPr>
+        <w:t>)</w:t>
       </w:r>
     </w:p>
     <w:p>
@@ -805,18 +964,26 @@
         </w:numPr>
         <w:bidi/>
         <w:rPr>
-          <w:lang w:val="en-US"/>
-        </w:rPr>
-      </w:pPr>
-      <w:r>
-        <w:rPr>
+          <w:b/>
+          <w:bCs/>
+          <w:lang w:val="en-US"/>
+        </w:rPr>
+      </w:pPr>
+      <w:proofErr w:type="spellStart"/>
+      <w:r>
+        <w:rPr>
+          <w:b/>
+          <w:bCs/>
           <w:lang w:val="en-US"/>
         </w:rPr>
         <w:t>setMark</w:t>
       </w:r>
-      <w:r>
-        <w:rPr>
-          <w:rFonts w:hint="cs"/>
+      <w:proofErr w:type="spellEnd"/>
+      <w:r>
+        <w:rPr>
+          <w:rFonts w:hint="cs"/>
+          <w:b/>
+          <w:bCs/>
           <w:rtl/>
           <w:lang w:val="en-US"/>
         </w:rPr>
@@ -824,6 +991,8 @@
       </w:r>
       <w:r>
         <w:rPr>
+          <w:b/>
+          <w:bCs/>
           <w:rtl/>
           <w:lang w:val="en-US"/>
         </w:rPr>
@@ -832,6 +1001,8 @@
       <w:r>
         <w:rPr>
           <w:rFonts w:hint="cs"/>
+          <w:b/>
+          <w:bCs/>
           <w:rtl/>
           <w:lang w:val="en-US"/>
         </w:rPr>
@@ -840,6 +1011,8 @@
       <w:r>
         <w:rPr>
           <w:rFonts w:hint="cs"/>
+          <w:b/>
+          <w:bCs/>
           <w:rtl/>
           <w:lang w:val="en-US"/>
         </w:rPr>
@@ -855,12 +1028,16 @@
         </w:numPr>
         <w:bidi/>
         <w:rPr>
-          <w:lang w:val="en-US"/>
-        </w:rPr>
-      </w:pPr>
-      <w:r>
-        <w:rPr>
-          <w:rFonts w:hint="cs"/>
+          <w:b/>
+          <w:bCs/>
+          <w:lang w:val="en-US"/>
+        </w:rPr>
+      </w:pPr>
+      <w:r>
+        <w:rPr>
+          <w:rFonts w:hint="cs"/>
+          <w:b/>
+          <w:bCs/>
           <w:rtl/>
           <w:lang w:val="en-US"/>
         </w:rPr>
@@ -868,6 +1045,8 @@
       </w:r>
       <w:r>
         <w:rPr>
+          <w:b/>
+          <w:bCs/>
           <w:lang w:val="en-US"/>
         </w:rPr>
         <w:t>Has</w:t>
@@ -875,6 +1054,8 @@
       <w:r>
         <w:rPr>
           <w:rFonts w:hint="cs"/>
+          <w:b/>
+          <w:bCs/>
           <w:rtl/>
           <w:lang w:val="en-US"/>
         </w:rPr>
@@ -890,15 +1071,21 @@
         </w:numPr>
         <w:bidi/>
         <w:rPr>
-          <w:lang w:val="en-US"/>
-        </w:rPr>
-      </w:pPr>
-      <w:r>
-        <w:rPr>
+          <w:b/>
+          <w:bCs/>
+          <w:lang w:val="en-US"/>
+        </w:rPr>
+      </w:pPr>
+      <w:proofErr w:type="spellStart"/>
+      <w:r>
+        <w:rPr>
+          <w:b/>
+          <w:bCs/>
           <w:lang w:val="en-US"/>
         </w:rPr>
         <w:t>hasPrev</w:t>
       </w:r>
+      <w:proofErr w:type="spellEnd"/>
     </w:p>
     <w:p>
       <w:pPr>
@@ -909,15 +1096,21 @@
         </w:numPr>
         <w:bidi/>
         <w:rPr>
-          <w:lang w:val="en-US"/>
-        </w:rPr>
-      </w:pPr>
-      <w:r>
-        <w:rPr>
+          <w:b/>
+          <w:bCs/>
+          <w:lang w:val="en-US"/>
+        </w:rPr>
+      </w:pPr>
+      <w:proofErr w:type="spellStart"/>
+      <w:r>
+        <w:rPr>
+          <w:b/>
+          <w:bCs/>
           <w:lang w:val="en-US"/>
         </w:rPr>
         <w:t>hasNext</w:t>
       </w:r>
+      <w:proofErr w:type="spellEnd"/>
     </w:p>
     <w:p>
       <w:pPr>
@@ -928,15 +1121,21 @@
         </w:numPr>
         <w:bidi/>
         <w:rPr>
-          <w:lang w:val="en-US"/>
-        </w:rPr>
-      </w:pPr>
-      <w:r>
-        <w:rPr>
+          <w:b/>
+          <w:bCs/>
+          <w:lang w:val="en-US"/>
+        </w:rPr>
+      </w:pPr>
+      <w:proofErr w:type="spellStart"/>
+      <w:r>
+        <w:rPr>
+          <w:b/>
+          <w:bCs/>
           <w:lang w:val="en-US"/>
         </w:rPr>
         <w:t>hasParent</w:t>
       </w:r>
+      <w:proofErr w:type="spellEnd"/>
     </w:p>
     <w:p>
       <w:pPr>
@@ -982,18 +1181,30 @@
         </w:numPr>
         <w:bidi/>
         <w:rPr>
-          <w:lang w:val="en-US"/>
-        </w:rPr>
-      </w:pPr>
-      <w:r>
-        <w:rPr>
-          <w:lang w:val="en-US"/>
-        </w:rPr>
-        <w:t>insertPrev(node)</w:t>
-      </w:r>
-      <w:r>
-        <w:rPr>
-          <w:rFonts w:hint="cs"/>
+          <w:color w:val="AEAAAA" w:themeColor="background2" w:themeShade="BF"/>
+          <w:lang w:val="en-US"/>
+        </w:rPr>
+      </w:pPr>
+      <w:proofErr w:type="spellStart"/>
+      <w:r>
+        <w:rPr>
+          <w:color w:val="AEAAAA" w:themeColor="background2" w:themeShade="BF"/>
+          <w:lang w:val="en-US"/>
+        </w:rPr>
+        <w:t>insertPrev</w:t>
+      </w:r>
+      <w:proofErr w:type="spellEnd"/>
+      <w:r>
+        <w:rPr>
+          <w:color w:val="AEAAAA" w:themeColor="background2" w:themeShade="BF"/>
+          <w:lang w:val="en-US"/>
+        </w:rPr>
+        <w:t>(node)</w:t>
+      </w:r>
+      <w:r>
+        <w:rPr>
+          <w:rFonts w:hint="cs"/>
+          <w:color w:val="AEAAAA" w:themeColor="background2" w:themeShade="BF"/>
           <w:rtl/>
           <w:lang w:val="en-US"/>
         </w:rPr>
@@ -1001,6 +1212,7 @@
       </w:r>
       <w:r>
         <w:rPr>
+          <w:color w:val="AEAAAA" w:themeColor="background2" w:themeShade="BF"/>
           <w:rtl/>
           <w:lang w:val="en-US"/>
         </w:rPr>
@@ -1009,6 +1221,7 @@
       <w:r>
         <w:rPr>
           <w:rFonts w:hint="cs"/>
+          <w:color w:val="AEAAAA" w:themeColor="background2" w:themeShade="BF"/>
           <w:rtl/>
           <w:lang w:val="en-US"/>
         </w:rPr>
@@ -1016,6 +1229,7 @@
       </w:r>
       <w:r>
         <w:rPr>
+          <w:color w:val="AEAAAA" w:themeColor="background2" w:themeShade="BF"/>
           <w:lang w:val="en-US"/>
         </w:rPr>
         <w:t>node</w:t>
@@ -1023,6 +1237,7 @@
       <w:r>
         <w:rPr>
           <w:rFonts w:hint="cs"/>
+          <w:color w:val="AEAAAA" w:themeColor="background2" w:themeShade="BF"/>
           <w:rtl/>
           <w:lang w:val="en-US"/>
         </w:rPr>
@@ -1038,18 +1253,30 @@
         </w:numPr>
         <w:bidi/>
         <w:rPr>
-          <w:lang w:val="en-US"/>
-        </w:rPr>
-      </w:pPr>
-      <w:r>
-        <w:rPr>
-          <w:lang w:val="en-US"/>
-        </w:rPr>
-        <w:t>insertNext(node)</w:t>
-      </w:r>
-      <w:r>
-        <w:rPr>
-          <w:rFonts w:hint="cs"/>
+          <w:color w:val="AEAAAA" w:themeColor="background2" w:themeShade="BF"/>
+          <w:lang w:val="en-US"/>
+        </w:rPr>
+      </w:pPr>
+      <w:proofErr w:type="spellStart"/>
+      <w:r>
+        <w:rPr>
+          <w:color w:val="AEAAAA" w:themeColor="background2" w:themeShade="BF"/>
+          <w:lang w:val="en-US"/>
+        </w:rPr>
+        <w:t>insertNext</w:t>
+      </w:r>
+      <w:proofErr w:type="spellEnd"/>
+      <w:r>
+        <w:rPr>
+          <w:color w:val="AEAAAA" w:themeColor="background2" w:themeShade="BF"/>
+          <w:lang w:val="en-US"/>
+        </w:rPr>
+        <w:t>(node)</w:t>
+      </w:r>
+      <w:r>
+        <w:rPr>
+          <w:rFonts w:hint="cs"/>
+          <w:color w:val="AEAAAA" w:themeColor="background2" w:themeShade="BF"/>
           <w:rtl/>
           <w:lang w:val="en-US"/>
         </w:rPr>
@@ -1065,18 +1292,34 @@
         </w:numPr>
         <w:bidi/>
         <w:rPr>
-          <w:lang w:val="en-US"/>
-        </w:rPr>
-      </w:pPr>
-      <w:r>
-        <w:rPr>
-          <w:lang w:val="en-US"/>
-        </w:rPr>
-        <w:t>insertChild(node)</w:t>
-      </w:r>
-      <w:r>
-        <w:rPr>
-          <w:rFonts w:hint="cs"/>
+          <w:b/>
+          <w:bCs/>
+          <w:lang w:val="en-US"/>
+        </w:rPr>
+      </w:pPr>
+      <w:proofErr w:type="spellStart"/>
+      <w:r>
+        <w:rPr>
+          <w:b/>
+          <w:bCs/>
+          <w:lang w:val="en-US"/>
+        </w:rPr>
+        <w:t>insertChild</w:t>
+      </w:r>
+      <w:proofErr w:type="spellEnd"/>
+      <w:r>
+        <w:rPr>
+          <w:b/>
+          <w:bCs/>
+          <w:lang w:val="en-US"/>
+        </w:rPr>
+        <w:t>(node)</w:t>
+      </w:r>
+      <w:r>
+        <w:rPr>
+          <w:rFonts w:hint="cs"/>
+          <w:b/>
+          <w:bCs/>
           <w:rtl/>
           <w:lang w:val="en-US"/>
         </w:rPr>
@@ -1084,6 +1327,8 @@
       </w:r>
       <w:r>
         <w:rPr>
+          <w:b/>
+          <w:bCs/>
           <w:rtl/>
           <w:lang w:val="en-US"/>
         </w:rPr>
@@ -1092,6 +1337,8 @@
       <w:r>
         <w:rPr>
           <w:rFonts w:hint="cs"/>
+          <w:b/>
+          <w:bCs/>
           <w:rtl/>
           <w:lang w:val="en-US"/>
         </w:rPr>
@@ -1099,6 +1346,8 @@
       </w:r>
       <w:r>
         <w:rPr>
+          <w:b/>
+          <w:bCs/>
           <w:lang w:val="en-US"/>
         </w:rPr>
         <w:t>node</w:t>
@@ -1106,6 +1355,8 @@
       <w:r>
         <w:rPr>
           <w:rFonts w:hint="cs"/>
+          <w:b/>
+          <w:bCs/>
           <w:rtl/>
           <w:lang w:val="en-US"/>
         </w:rPr>
@@ -1121,18 +1372,30 @@
         </w:numPr>
         <w:bidi/>
         <w:rPr>
-          <w:lang w:val="en-US"/>
-        </w:rPr>
-      </w:pPr>
-      <w:r>
-        <w:rPr>
-          <w:lang w:val="en-US"/>
-        </w:rPr>
-        <w:t>plantNext(list)</w:t>
-      </w:r>
-      <w:r>
-        <w:rPr>
-          <w:rFonts w:hint="cs"/>
+          <w:color w:val="AEAAAA" w:themeColor="background2" w:themeShade="BF"/>
+          <w:lang w:val="en-US"/>
+        </w:rPr>
+      </w:pPr>
+      <w:proofErr w:type="spellStart"/>
+      <w:r>
+        <w:rPr>
+          <w:color w:val="AEAAAA" w:themeColor="background2" w:themeShade="BF"/>
+          <w:lang w:val="en-US"/>
+        </w:rPr>
+        <w:t>plantNext</w:t>
+      </w:r>
+      <w:proofErr w:type="spellEnd"/>
+      <w:r>
+        <w:rPr>
+          <w:color w:val="AEAAAA" w:themeColor="background2" w:themeShade="BF"/>
+          <w:lang w:val="en-US"/>
+        </w:rPr>
+        <w:t>(list)</w:t>
+      </w:r>
+      <w:r>
+        <w:rPr>
+          <w:rFonts w:hint="cs"/>
+          <w:color w:val="AEAAAA" w:themeColor="background2" w:themeShade="BF"/>
           <w:rtl/>
           <w:lang w:val="en-US"/>
         </w:rPr>
@@ -1140,6 +1403,7 @@
       </w:r>
       <w:r>
         <w:rPr>
+          <w:color w:val="AEAAAA" w:themeColor="background2" w:themeShade="BF"/>
           <w:rtl/>
           <w:lang w:val="en-US"/>
         </w:rPr>
@@ -1148,6 +1412,7 @@
       <w:r>
         <w:rPr>
           <w:rFonts w:hint="cs"/>
+          <w:color w:val="AEAAAA" w:themeColor="background2" w:themeShade="BF"/>
           <w:rtl/>
           <w:lang w:val="en-US"/>
         </w:rPr>
@@ -1163,18 +1428,30 @@
         </w:numPr>
         <w:bidi/>
         <w:rPr>
-          <w:lang w:val="en-US"/>
-        </w:rPr>
-      </w:pPr>
-      <w:r>
-        <w:rPr>
-          <w:lang w:val="en-US"/>
-        </w:rPr>
-        <w:t>plantPrev(list)</w:t>
-      </w:r>
-      <w:r>
-        <w:rPr>
-          <w:rFonts w:hint="cs"/>
+          <w:color w:val="AEAAAA" w:themeColor="background2" w:themeShade="BF"/>
+          <w:lang w:val="en-US"/>
+        </w:rPr>
+      </w:pPr>
+      <w:proofErr w:type="spellStart"/>
+      <w:r>
+        <w:rPr>
+          <w:color w:val="AEAAAA" w:themeColor="background2" w:themeShade="BF"/>
+          <w:lang w:val="en-US"/>
+        </w:rPr>
+        <w:t>plantPrev</w:t>
+      </w:r>
+      <w:proofErr w:type="spellEnd"/>
+      <w:r>
+        <w:rPr>
+          <w:color w:val="AEAAAA" w:themeColor="background2" w:themeShade="BF"/>
+          <w:lang w:val="en-US"/>
+        </w:rPr>
+        <w:t>(list)</w:t>
+      </w:r>
+      <w:r>
+        <w:rPr>
+          <w:rFonts w:hint="cs"/>
+          <w:color w:val="AEAAAA" w:themeColor="background2" w:themeShade="BF"/>
           <w:rtl/>
           <w:lang w:val="en-US"/>
         </w:rPr>
@@ -1182,6 +1459,7 @@
       </w:r>
       <w:r>
         <w:rPr>
+          <w:color w:val="AEAAAA" w:themeColor="background2" w:themeShade="BF"/>
           <w:rtl/>
           <w:lang w:val="en-US"/>
         </w:rPr>
@@ -1190,6 +1468,7 @@
       <w:r>
         <w:rPr>
           <w:rFonts w:hint="cs"/>
+          <w:color w:val="AEAAAA" w:themeColor="background2" w:themeShade="BF"/>
           <w:rtl/>
           <w:lang w:val="en-US"/>
         </w:rPr>
@@ -1234,18 +1513,30 @@
         </w:numPr>
         <w:bidi/>
         <w:rPr>
-          <w:lang w:val="en-US"/>
-        </w:rPr>
-      </w:pPr>
-      <w:r>
-        <w:rPr>
-          <w:lang w:val="en-US"/>
-        </w:rPr>
-        <w:t>eject()</w:t>
-      </w:r>
-      <w:r>
-        <w:rPr>
-          <w:rFonts w:hint="cs"/>
+          <w:color w:val="AEAAAA" w:themeColor="background2" w:themeShade="BF"/>
+          <w:lang w:val="en-US"/>
+        </w:rPr>
+      </w:pPr>
+      <w:proofErr w:type="gramStart"/>
+      <w:r>
+        <w:rPr>
+          <w:color w:val="AEAAAA" w:themeColor="background2" w:themeShade="BF"/>
+          <w:lang w:val="en-US"/>
+        </w:rPr>
+        <w:t>eject(</w:t>
+      </w:r>
+      <w:proofErr w:type="gramEnd"/>
+      <w:r>
+        <w:rPr>
+          <w:color w:val="AEAAAA" w:themeColor="background2" w:themeShade="BF"/>
+          <w:lang w:val="en-US"/>
+        </w:rPr>
+        <w:t>)</w:t>
+      </w:r>
+      <w:r>
+        <w:rPr>
+          <w:rFonts w:hint="cs"/>
+          <w:color w:val="AEAAAA" w:themeColor="background2" w:themeShade="BF"/>
           <w:rtl/>
           <w:lang w:val="en-US"/>
         </w:rPr>
@@ -1253,6 +1544,7 @@
       </w:r>
       <w:r>
         <w:rPr>
+          <w:color w:val="AEAAAA" w:themeColor="background2" w:themeShade="BF"/>
           <w:rtl/>
           <w:lang w:val="en-US"/>
         </w:rPr>
@@ -1261,6 +1553,7 @@
       <w:r>
         <w:rPr>
           <w:rFonts w:hint="cs"/>
+          <w:color w:val="AEAAAA" w:themeColor="background2" w:themeShade="BF"/>
           <w:rtl/>
           <w:lang w:val="en-US"/>
         </w:rPr>
@@ -1268,13 +1561,31 @@
       </w:r>
       <w:r>
         <w:rPr>
-          <w:lang w:val="en-US"/>
-        </w:rPr>
-        <w:t>siblings, next, prev == null</w:t>
-      </w:r>
-      <w:r>
-        <w:rPr>
-          <w:rFonts w:hint="cs"/>
+          <w:color w:val="AEAAAA" w:themeColor="background2" w:themeShade="BF"/>
+          <w:lang w:val="en-US"/>
+        </w:rPr>
+        <w:t xml:space="preserve">siblings, next, </w:t>
+      </w:r>
+      <w:proofErr w:type="spellStart"/>
+      <w:r>
+        <w:rPr>
+          <w:color w:val="AEAAAA" w:themeColor="background2" w:themeShade="BF"/>
+          <w:lang w:val="en-US"/>
+        </w:rPr>
+        <w:t>prev</w:t>
+      </w:r>
+      <w:proofErr w:type="spellEnd"/>
+      <w:r>
+        <w:rPr>
+          <w:color w:val="AEAAAA" w:themeColor="background2" w:themeShade="BF"/>
+          <w:lang w:val="en-US"/>
+        </w:rPr>
+        <w:t xml:space="preserve"> == null</w:t>
+      </w:r>
+      <w:r>
+        <w:rPr>
+          <w:rFonts w:hint="cs"/>
+          <w:color w:val="AEAAAA" w:themeColor="background2" w:themeShade="BF"/>
           <w:rtl/>
           <w:lang w:val="en-US"/>
         </w:rPr>
@@ -1290,18 +1601,44 @@
         </w:numPr>
         <w:bidi/>
         <w:rPr>
-          <w:lang w:val="en-US"/>
-        </w:rPr>
-      </w:pPr>
-      <w:r>
-        <w:rPr>
-          <w:lang w:val="en-US"/>
-        </w:rPr>
-        <w:t>rejectChildren()</w:t>
-      </w:r>
-      <w:r>
-        <w:rPr>
-          <w:rFonts w:hint="cs"/>
+          <w:b/>
+          <w:bCs/>
+          <w:lang w:val="en-US"/>
+        </w:rPr>
+      </w:pPr>
+      <w:proofErr w:type="spellStart"/>
+      <w:proofErr w:type="gramStart"/>
+      <w:r>
+        <w:rPr>
+          <w:b/>
+          <w:bCs/>
+          <w:lang w:val="en-US"/>
+        </w:rPr>
+        <w:t>rejectChildren</w:t>
+      </w:r>
+      <w:proofErr w:type="spellEnd"/>
+      <w:r>
+        <w:rPr>
+          <w:b/>
+          <w:bCs/>
+          <w:lang w:val="en-US"/>
+        </w:rPr>
+        <w:t>(</w:t>
+      </w:r>
+      <w:proofErr w:type="gramEnd"/>
+      <w:r>
+        <w:rPr>
+          <w:b/>
+          <w:bCs/>
+          <w:lang w:val="en-US"/>
+        </w:rPr>
+        <w:t>)</w:t>
+      </w:r>
+      <w:r>
+        <w:rPr>
+          <w:rFonts w:hint="cs"/>
+          <w:b/>
+          <w:bCs/>
           <w:rtl/>
           <w:lang w:val="en-US"/>
         </w:rPr>
@@ -1309,6 +1646,8 @@
       </w:r>
       <w:r>
         <w:rPr>
+          <w:b/>
+          <w:bCs/>
           <w:rtl/>
           <w:lang w:val="en-US"/>
         </w:rPr>
@@ -1317,14 +1656,74 @@
       <w:r>
         <w:rPr>
           <w:rFonts w:hint="cs"/>
-          <w:rtl/>
-          <w:lang w:val="en-US"/>
-        </w:rPr>
-        <w:t xml:space="preserve"> מנתק את הילדים הנוכחיים של הצומת </w:t>
-      </w:r>
-      <w:r>
-        <w:rPr>
-          <w:rFonts w:hint="cs"/>
+          <w:b/>
+          <w:bCs/>
+          <w:rtl/>
+          <w:lang w:val="en-US"/>
+        </w:rPr>
+        <w:t xml:space="preserve"> מנתק את הילדים הנוכחיים של הצומת</w:t>
+      </w:r>
+      <w:r>
+        <w:rPr>
+          <w:rFonts w:hint="cs"/>
+          <w:b/>
+          <w:bCs/>
+          <w:rtl/>
+          <w:lang w:val="en-US"/>
+        </w:rPr>
+        <w:t xml:space="preserve">, מעדכן את </w:t>
+      </w:r>
+      <w:r>
+        <w:rPr>
+          <w:b/>
+          <w:bCs/>
+          <w:lang w:val="en-US"/>
+        </w:rPr>
+        <w:t>size</w:t>
+      </w:r>
+      <w:r>
+        <w:rPr>
+          <w:rFonts w:hint="cs"/>
+          <w:b/>
+          <w:bCs/>
+          <w:rtl/>
+          <w:lang w:val="en-US"/>
+        </w:rPr>
+        <w:t xml:space="preserve"> של </w:t>
+      </w:r>
+      <w:r>
+        <w:rPr>
+          <w:b/>
+          <w:bCs/>
+          <w:lang w:val="en-US"/>
+        </w:rPr>
+        <w:t>siblings</w:t>
+      </w:r>
+      <w:r>
+        <w:rPr>
+          <w:rFonts w:hint="cs"/>
+          <w:b/>
+          <w:bCs/>
+          <w:rtl/>
+          <w:lang w:val="en-US"/>
+        </w:rPr>
+        <w:t>,</w:t>
+      </w:r>
+      <w:r>
+        <w:rPr>
+          <w:rFonts w:hint="cs"/>
+          <w:b/>
+          <w:bCs/>
+          <w:rtl/>
+          <w:lang w:val="en-US"/>
+        </w:rPr>
+        <w:t xml:space="preserve"> </w:t>
+      </w:r>
+      <w:r>
+        <w:rPr>
+          <w:rFonts w:hint="cs"/>
+          <w:b/>
+          <w:bCs/>
           <w:rtl/>
           <w:lang w:val="en-US"/>
         </w:rPr>
@@ -1333,6 +1732,8 @@
       <w:r>
         <w:rPr>
           <w:rFonts w:hint="cs"/>
+          <w:b/>
+          <w:bCs/>
           <w:rtl/>
           <w:lang w:val="en-US"/>
         </w:rPr>
@@ -1348,18 +1749,44 @@
         </w:numPr>
         <w:bidi/>
         <w:rPr>
-          <w:lang w:val="en-US"/>
-        </w:rPr>
-      </w:pPr>
-      <w:r>
-        <w:rPr>
-          <w:lang w:val="en-US"/>
-        </w:rPr>
-        <w:t>plantUp()</w:t>
-      </w:r>
-      <w:r>
-        <w:rPr>
-          <w:rFonts w:hint="cs"/>
+          <w:b/>
+          <w:bCs/>
+          <w:lang w:val="en-US"/>
+        </w:rPr>
+      </w:pPr>
+      <w:proofErr w:type="spellStart"/>
+      <w:proofErr w:type="gramStart"/>
+      <w:r>
+        <w:rPr>
+          <w:b/>
+          <w:bCs/>
+          <w:lang w:val="en-US"/>
+        </w:rPr>
+        <w:t>plantUp</w:t>
+      </w:r>
+      <w:proofErr w:type="spellEnd"/>
+      <w:r>
+        <w:rPr>
+          <w:b/>
+          <w:bCs/>
+          <w:lang w:val="en-US"/>
+        </w:rPr>
+        <w:t>(</w:t>
+      </w:r>
+      <w:proofErr w:type="gramEnd"/>
+      <w:r>
+        <w:rPr>
+          <w:b/>
+          <w:bCs/>
+          <w:lang w:val="en-US"/>
+        </w:rPr>
+        <w:t>)</w:t>
+      </w:r>
+      <w:r>
+        <w:rPr>
+          <w:rFonts w:hint="cs"/>
+          <w:b/>
+          <w:bCs/>
           <w:rtl/>
           <w:lang w:val="en-US"/>
         </w:rPr>
@@ -1367,6 +1794,8 @@
       </w:r>
       <w:r>
         <w:rPr>
+          <w:b/>
+          <w:bCs/>
           <w:rtl/>
           <w:lang w:val="en-US"/>
         </w:rPr>
@@ -1375,6 +1804,8 @@
       <w:r>
         <w:rPr>
           <w:rFonts w:hint="cs"/>
+          <w:b/>
+          <w:bCs/>
           <w:rtl/>
           <w:lang w:val="en-US"/>
         </w:rPr>
@@ -1383,6 +1814,8 @@
       <w:r>
         <w:rPr>
           <w:rFonts w:hint="cs"/>
+          <w:b/>
+          <w:bCs/>
           <w:rtl/>
           <w:lang w:val="en-US"/>
         </w:rPr>
@@ -1391,6 +1824,8 @@
       <w:r>
         <w:rPr>
           <w:rFonts w:hint="cs"/>
+          <w:b/>
+          <w:bCs/>
           <w:rtl/>
           <w:lang w:val="en-US"/>
         </w:rPr>
@@ -1399,6 +1834,8 @@
       <w:r>
         <w:rPr>
           <w:rFonts w:hint="cs"/>
+          <w:b/>
+          <w:bCs/>
           <w:rtl/>
           <w:lang w:val="en-US"/>
         </w:rPr>
@@ -1407,6 +1844,8 @@
       <w:r>
         <w:rPr>
           <w:rFonts w:hint="cs"/>
+          <w:b/>
+          <w:bCs/>
           <w:rtl/>
           <w:lang w:val="en-US"/>
         </w:rPr>
@@ -1415,6 +1854,8 @@
       <w:r>
         <w:rPr>
           <w:rFonts w:hint="cs"/>
+          <w:b/>
+          <w:bCs/>
           <w:rtl/>
           <w:lang w:val="en-US"/>
         </w:rPr>
@@ -1632,12 +2073,14 @@
           <w:lang w:val="en-US"/>
         </w:rPr>
       </w:pPr>
+      <w:proofErr w:type="spellStart"/>
       <w:r>
         <w:rPr>
           <w:lang w:val="en-US"/>
         </w:rPr>
         <w:t>MinNode</w:t>
       </w:r>
+      <w:proofErr w:type="spellEnd"/>
     </w:p>
     <w:p>
       <w:pPr>
@@ -1688,12 +2131,16 @@
         </w:numPr>
         <w:bidi/>
         <w:rPr>
-          <w:lang w:val="en-US"/>
-        </w:rPr>
-      </w:pPr>
-      <w:r>
-        <w:rPr>
-          <w:rFonts w:hint="cs"/>
+          <w:b/>
+          <w:bCs/>
+          <w:lang w:val="en-US"/>
+        </w:rPr>
+      </w:pPr>
+      <w:r>
+        <w:rPr>
+          <w:rFonts w:hint="cs"/>
+          <w:b/>
+          <w:bCs/>
           <w:rtl/>
           <w:lang w:val="en-US"/>
         </w:rPr>
@@ -1701,6 +2148,8 @@
       </w:r>
       <w:r>
         <w:rPr>
+          <w:b/>
+          <w:bCs/>
           <w:lang w:val="en-US"/>
         </w:rPr>
         <w:t>get</w:t>
@@ -1708,6 +2157,8 @@
       <w:r>
         <w:rPr>
           <w:rFonts w:hint="cs"/>
+          <w:b/>
+          <w:bCs/>
           <w:rtl/>
           <w:lang w:val="en-US"/>
         </w:rPr>
@@ -1723,14 +2174,38 @@
         </w:numPr>
         <w:bidi/>
         <w:rPr>
-          <w:lang w:val="en-US"/>
-        </w:rPr>
-      </w:pPr>
-      <w:r>
-        <w:rPr>
-          <w:lang w:val="en-US"/>
-        </w:rPr>
-        <w:t>getMin()</w:t>
+          <w:b/>
+          <w:bCs/>
+          <w:lang w:val="en-US"/>
+        </w:rPr>
+      </w:pPr>
+      <w:proofErr w:type="spellStart"/>
+      <w:proofErr w:type="gramStart"/>
+      <w:r>
+        <w:rPr>
+          <w:b/>
+          <w:bCs/>
+          <w:lang w:val="en-US"/>
+        </w:rPr>
+        <w:t>getMin</w:t>
+      </w:r>
+      <w:proofErr w:type="spellEnd"/>
+      <w:r>
+        <w:rPr>
+          <w:b/>
+          <w:bCs/>
+          <w:lang w:val="en-US"/>
+        </w:rPr>
+        <w:t>(</w:t>
+      </w:r>
+      <w:proofErr w:type="gramEnd"/>
+      <w:r>
+        <w:rPr>
+          <w:b/>
+          <w:bCs/>
+          <w:lang w:val="en-US"/>
+        </w:rPr>
+        <w:t>)</w:t>
       </w:r>
     </w:p>
     <w:p>
@@ -1742,12 +2217,14 @@
         </w:numPr>
         <w:bidi/>
         <w:rPr>
-          <w:lang w:val="en-US"/>
-        </w:rPr>
-      </w:pPr>
-      <w:r>
-        <w:rPr>
-          <w:rFonts w:hint="cs"/>
+          <w:color w:val="AEAAAA" w:themeColor="background2" w:themeShade="BF"/>
+          <w:lang w:val="en-US"/>
+        </w:rPr>
+      </w:pPr>
+      <w:r>
+        <w:rPr>
+          <w:rFonts w:hint="cs"/>
+          <w:color w:val="AEAAAA" w:themeColor="background2" w:themeShade="BF"/>
           <w:rtl/>
           <w:lang w:val="en-US"/>
         </w:rPr>
@@ -1755,6 +2232,7 @@
       </w:r>
       <w:r>
         <w:rPr>
+          <w:color w:val="AEAAAA" w:themeColor="background2" w:themeShade="BF"/>
           <w:lang w:val="en-US"/>
         </w:rPr>
         <w:t>set</w:t>
@@ -1762,6 +2240,7 @@
       <w:r>
         <w:rPr>
           <w:rFonts w:hint="cs"/>
+          <w:color w:val="AEAAAA" w:themeColor="background2" w:themeShade="BF"/>
           <w:rtl/>
           <w:lang w:val="en-US"/>
         </w:rPr>
@@ -1777,34 +2256,52 @@
         </w:numPr>
         <w:bidi/>
         <w:rPr>
-          <w:lang w:val="en-US"/>
-        </w:rPr>
-      </w:pPr>
-      <w:r>
-        <w:rPr>
-          <w:lang w:val="en-US"/>
-        </w:rPr>
-        <w:t>setSize(</w:t>
-      </w:r>
-      <w:r>
-        <w:rPr>
-          <w:lang w:val="en-US"/>
-        </w:rPr>
-        <w:t>size</w:t>
-      </w:r>
-      <w:r>
-        <w:rPr>
-          <w:lang w:val="en-US"/>
-        </w:rPr>
-        <w:t xml:space="preserve">) </w:t>
-      </w:r>
-      <w:r>
-        <w:rPr>
-          <w:rFonts w:hint="cs"/>
-          <w:rtl/>
-          <w:lang w:val="en-US"/>
-        </w:rPr>
-        <w:t xml:space="preserve"> - פרטית ולא לשימוש ישירות</w:t>
+          <w:color w:val="AEAAAA" w:themeColor="background2" w:themeShade="BF"/>
+          <w:lang w:val="en-US"/>
+        </w:rPr>
+      </w:pPr>
+      <w:proofErr w:type="spellStart"/>
+      <w:r>
+        <w:rPr>
+          <w:color w:val="AEAAAA" w:themeColor="background2" w:themeShade="BF"/>
+          <w:lang w:val="en-US"/>
+        </w:rPr>
+        <w:t>setSize</w:t>
+      </w:r>
+      <w:proofErr w:type="spellEnd"/>
+      <w:r>
+        <w:rPr>
+          <w:color w:val="AEAAAA" w:themeColor="background2" w:themeShade="BF"/>
+          <w:lang w:val="en-US"/>
+        </w:rPr>
+        <w:t>(</w:t>
+      </w:r>
+      <w:proofErr w:type="gramStart"/>
+      <w:r>
+        <w:rPr>
+          <w:color w:val="AEAAAA" w:themeColor="background2" w:themeShade="BF"/>
+          <w:lang w:val="en-US"/>
+        </w:rPr>
+        <w:t xml:space="preserve">size) </w:t>
+      </w:r>
+      <w:r>
+        <w:rPr>
+          <w:rFonts w:hint="cs"/>
+          <w:color w:val="AEAAAA" w:themeColor="background2" w:themeShade="BF"/>
+          <w:rtl/>
+          <w:lang w:val="en-US"/>
+        </w:rPr>
+        <w:t xml:space="preserve"> -</w:t>
+      </w:r>
+      <w:proofErr w:type="gramEnd"/>
+      <w:r>
+        <w:rPr>
+          <w:rFonts w:hint="cs"/>
+          <w:color w:val="AEAAAA" w:themeColor="background2" w:themeShade="BF"/>
+          <w:rtl/>
+          <w:lang w:val="en-US"/>
+        </w:rPr>
+        <w:t xml:space="preserve"> פרטית ולא לשימוש ישירות</w:t>
       </w:r>
     </w:p>
     <w:p>
@@ -1816,18 +2313,30 @@
         </w:numPr>
         <w:bidi/>
         <w:rPr>
-          <w:lang w:val="en-US"/>
-        </w:rPr>
-      </w:pPr>
-      <w:r>
-        <w:rPr>
-          <w:lang w:val="en-US"/>
-        </w:rPr>
-        <w:t>increaseSize(delta)</w:t>
-      </w:r>
-      <w:r>
-        <w:rPr>
-          <w:rFonts w:hint="cs"/>
+          <w:color w:val="AEAAAA" w:themeColor="background2" w:themeShade="BF"/>
+          <w:lang w:val="en-US"/>
+        </w:rPr>
+      </w:pPr>
+      <w:proofErr w:type="spellStart"/>
+      <w:r>
+        <w:rPr>
+          <w:color w:val="AEAAAA" w:themeColor="background2" w:themeShade="BF"/>
+          <w:lang w:val="en-US"/>
+        </w:rPr>
+        <w:t>increaseSize</w:t>
+      </w:r>
+      <w:proofErr w:type="spellEnd"/>
+      <w:r>
+        <w:rPr>
+          <w:color w:val="AEAAAA" w:themeColor="background2" w:themeShade="BF"/>
+          <w:lang w:val="en-US"/>
+        </w:rPr>
+        <w:t>(delta)</w:t>
+      </w:r>
+      <w:r>
+        <w:rPr>
+          <w:rFonts w:hint="cs"/>
+          <w:color w:val="AEAAAA" w:themeColor="background2" w:themeShade="BF"/>
           <w:rtl/>
           <w:lang w:val="en-US"/>
         </w:rPr>
@@ -1835,6 +2344,7 @@
       </w:r>
       <w:r>
         <w:rPr>
+          <w:color w:val="AEAAAA" w:themeColor="background2" w:themeShade="BF"/>
           <w:rtl/>
           <w:lang w:val="en-US"/>
         </w:rPr>
@@ -1843,34 +2353,59 @@
       <w:r>
         <w:rPr>
           <w:rFonts w:hint="cs"/>
+          <w:color w:val="AEAAAA" w:themeColor="background2" w:themeShade="BF"/>
           <w:rtl/>
           <w:lang w:val="en-US"/>
         </w:rPr>
         <w:t xml:space="preserve"> קוראת ל</w:t>
       </w:r>
-      <w:r>
-        <w:rPr>
+      <w:proofErr w:type="spellStart"/>
+      <w:r>
+        <w:rPr>
+          <w:color w:val="AEAAAA" w:themeColor="background2" w:themeShade="BF"/>
           <w:lang w:val="en-US"/>
         </w:rPr>
         <w:t>setSize</w:t>
       </w:r>
-      <w:r>
-        <w:rPr>
-          <w:rFonts w:hint="cs"/>
+      <w:proofErr w:type="spellEnd"/>
+      <w:r>
+        <w:rPr>
+          <w:rFonts w:hint="cs"/>
+          <w:color w:val="AEAAAA" w:themeColor="background2" w:themeShade="BF"/>
           <w:rtl/>
           <w:lang w:val="en-US"/>
         </w:rPr>
         <w:t xml:space="preserve"> וקוראת ל</w:t>
       </w:r>
-      <w:r>
-        <w:rPr>
-          <w:lang w:val="en-US"/>
-        </w:rPr>
-        <w:t>parent.siblings.updateSize()</w:t>
-      </w:r>
-      <w:r>
-        <w:rPr>
-          <w:rFonts w:hint="cs"/>
+      <w:proofErr w:type="spellStart"/>
+      <w:proofErr w:type="gramStart"/>
+      <w:r>
+        <w:rPr>
+          <w:color w:val="AEAAAA" w:themeColor="background2" w:themeShade="BF"/>
+          <w:lang w:val="en-US"/>
+        </w:rPr>
+        <w:t>parent.siblings</w:t>
+      </w:r>
+      <w:proofErr w:type="gramEnd"/>
+      <w:r>
+        <w:rPr>
+          <w:color w:val="AEAAAA" w:themeColor="background2" w:themeShade="BF"/>
+          <w:lang w:val="en-US"/>
+        </w:rPr>
+        <w:t>.updateSize</w:t>
+      </w:r>
+      <w:proofErr w:type="spellEnd"/>
+      <w:r>
+        <w:rPr>
+          <w:color w:val="AEAAAA" w:themeColor="background2" w:themeShade="BF"/>
+          <w:lang w:val="en-US"/>
+        </w:rPr>
+        <w:t>()</w:t>
+      </w:r>
+      <w:r>
+        <w:rPr>
+          <w:rFonts w:hint="cs"/>
+          <w:color w:val="AEAAAA" w:themeColor="background2" w:themeShade="BF"/>
           <w:rtl/>
           <w:lang w:val="en-US"/>
         </w:rPr>
@@ -1886,18 +2421,30 @@
         </w:numPr>
         <w:bidi/>
         <w:rPr>
-          <w:lang w:val="en-US"/>
-        </w:rPr>
-      </w:pPr>
-      <w:r>
-        <w:rPr>
-          <w:lang w:val="en-US"/>
-        </w:rPr>
-        <w:t>decreaseSize(delta)</w:t>
-      </w:r>
-      <w:r>
-        <w:rPr>
-          <w:rFonts w:hint="cs"/>
+          <w:color w:val="AEAAAA" w:themeColor="background2" w:themeShade="BF"/>
+          <w:lang w:val="en-US"/>
+        </w:rPr>
+      </w:pPr>
+      <w:proofErr w:type="spellStart"/>
+      <w:r>
+        <w:rPr>
+          <w:color w:val="AEAAAA" w:themeColor="background2" w:themeShade="BF"/>
+          <w:lang w:val="en-US"/>
+        </w:rPr>
+        <w:t>decreaseSize</w:t>
+      </w:r>
+      <w:proofErr w:type="spellEnd"/>
+      <w:r>
+        <w:rPr>
+          <w:color w:val="AEAAAA" w:themeColor="background2" w:themeShade="BF"/>
+          <w:lang w:val="en-US"/>
+        </w:rPr>
+        <w:t>(delta)</w:t>
+      </w:r>
+      <w:r>
+        <w:rPr>
+          <w:rFonts w:hint="cs"/>
+          <w:color w:val="AEAAAA" w:themeColor="background2" w:themeShade="BF"/>
           <w:rtl/>
           <w:lang w:val="en-US"/>
         </w:rPr>
@@ -1905,6 +2452,7 @@
       </w:r>
       <w:r>
         <w:rPr>
+          <w:color w:val="AEAAAA" w:themeColor="background2" w:themeShade="BF"/>
           <w:rtl/>
           <w:lang w:val="en-US"/>
         </w:rPr>
@@ -1913,34 +2461,43 @@
       <w:r>
         <w:rPr>
           <w:rFonts w:hint="cs"/>
+          <w:color w:val="AEAAAA" w:themeColor="background2" w:themeShade="BF"/>
           <w:rtl/>
           <w:lang w:val="en-US"/>
         </w:rPr>
         <w:t xml:space="preserve"> כמו </w:t>
       </w:r>
-      <w:r>
-        <w:rPr>
+      <w:proofErr w:type="spellStart"/>
+      <w:r>
+        <w:rPr>
+          <w:color w:val="AEAAAA" w:themeColor="background2" w:themeShade="BF"/>
           <w:lang w:val="en-US"/>
         </w:rPr>
         <w:t>increaseSize</w:t>
       </w:r>
-      <w:r>
-        <w:rPr>
-          <w:rFonts w:hint="cs"/>
+      <w:proofErr w:type="spellEnd"/>
+      <w:r>
+        <w:rPr>
+          <w:rFonts w:hint="cs"/>
+          <w:color w:val="AEAAAA" w:themeColor="background2" w:themeShade="BF"/>
           <w:rtl/>
           <w:lang w:val="en-US"/>
         </w:rPr>
         <w:t>, קורא ל</w:t>
       </w:r>
-      <w:r>
-        <w:rPr>
+      <w:proofErr w:type="spellStart"/>
+      <w:r>
+        <w:rPr>
+          <w:color w:val="AEAAAA" w:themeColor="background2" w:themeShade="BF"/>
           <w:lang w:val="en-US"/>
         </w:rPr>
         <w:t>increaseSize</w:t>
       </w:r>
-      <w:r>
-        <w:rPr>
-          <w:rFonts w:hint="cs"/>
+      <w:proofErr w:type="spellEnd"/>
+      <w:r>
+        <w:rPr>
+          <w:rFonts w:hint="cs"/>
+          <w:color w:val="AEAAAA" w:themeColor="background2" w:themeShade="BF"/>
           <w:rtl/>
           <w:lang w:val="en-US"/>
         </w:rPr>
@@ -1948,6 +2505,7 @@
       </w:r>
       <w:r>
         <w:rPr>
+          <w:color w:val="AEAAAA" w:themeColor="background2" w:themeShade="BF"/>
           <w:lang w:val="en-US"/>
         </w:rPr>
         <w:t>delta</w:t>
@@ -1955,6 +2513,7 @@
       <w:r>
         <w:rPr>
           <w:rFonts w:hint="cs"/>
+          <w:color w:val="AEAAAA" w:themeColor="background2" w:themeShade="BF"/>
           <w:rtl/>
           <w:lang w:val="en-US"/>
         </w:rPr>
@@ -1970,12 +2529,16 @@
         </w:numPr>
         <w:bidi/>
         <w:rPr>
-          <w:lang w:val="en-US"/>
-        </w:rPr>
-      </w:pPr>
-      <w:r>
-        <w:rPr>
-          <w:rFonts w:hint="cs"/>
+          <w:b/>
+          <w:bCs/>
+          <w:lang w:val="en-US"/>
+        </w:rPr>
+      </w:pPr>
+      <w:r>
+        <w:rPr>
+          <w:rFonts w:hint="cs"/>
+          <w:b/>
+          <w:bCs/>
           <w:rtl/>
           <w:lang w:val="en-US"/>
         </w:rPr>
@@ -1983,6 +2546,8 @@
       </w:r>
       <w:r>
         <w:rPr>
+          <w:b/>
+          <w:bCs/>
           <w:lang w:val="en-US"/>
         </w:rPr>
         <w:t>has</w:t>
@@ -1990,6 +2555,8 @@
       <w:r>
         <w:rPr>
           <w:rFonts w:hint="cs"/>
+          <w:b/>
+          <w:bCs/>
           <w:rtl/>
           <w:lang w:val="en-US"/>
         </w:rPr>
@@ -2005,15 +2572,21 @@
         </w:numPr>
         <w:bidi/>
         <w:rPr>
-          <w:lang w:val="en-US"/>
-        </w:rPr>
-      </w:pPr>
-      <w:r>
-        <w:rPr>
+          <w:b/>
+          <w:bCs/>
+          <w:lang w:val="en-US"/>
+        </w:rPr>
+      </w:pPr>
+      <w:proofErr w:type="spellStart"/>
+      <w:r>
+        <w:rPr>
+          <w:b/>
+          <w:bCs/>
           <w:lang w:val="en-US"/>
         </w:rPr>
         <w:t>isEmpty</w:t>
       </w:r>
+      <w:proofErr w:type="spellEnd"/>
     </w:p>
     <w:p>
       <w:pPr>
@@ -2024,18 +2597,26 @@
         </w:numPr>
         <w:bidi/>
         <w:rPr>
-          <w:lang w:val="en-US"/>
-        </w:rPr>
-      </w:pPr>
-      <w:r>
-        <w:rPr>
+          <w:b/>
+          <w:bCs/>
+          <w:lang w:val="en-US"/>
+        </w:rPr>
+      </w:pPr>
+      <w:proofErr w:type="spellStart"/>
+      <w:r>
+        <w:rPr>
+          <w:b/>
+          <w:bCs/>
           <w:lang w:val="en-US"/>
         </w:rPr>
         <w:t>hasParent</w:t>
       </w:r>
-      <w:r>
-        <w:rPr>
-          <w:rFonts w:hint="cs"/>
+      <w:proofErr w:type="spellEnd"/>
+      <w:r>
+        <w:rPr>
+          <w:rFonts w:hint="cs"/>
+          <w:b/>
+          <w:bCs/>
           <w:rtl/>
           <w:lang w:val="en-US"/>
         </w:rPr>
@@ -2043,6 +2624,8 @@
       </w:r>
       <w:r>
         <w:rPr>
+          <w:b/>
+          <w:bCs/>
           <w:rtl/>
           <w:lang w:val="en-US"/>
         </w:rPr>
@@ -2051,6 +2634,8 @@
       <w:r>
         <w:rPr>
           <w:rFonts w:hint="cs"/>
+          <w:b/>
+          <w:bCs/>
           <w:rtl/>
           <w:lang w:val="en-US"/>
         </w:rPr>
@@ -2058,13 +2643,35 @@
       </w:r>
       <w:r>
         <w:rPr>
-          <w:lang w:val="en-US"/>
-        </w:rPr>
-        <w:t>false iff the list is a list of heap roots</w:t>
-      </w:r>
-      <w:r>
-        <w:rPr>
-          <w:rFonts w:hint="cs"/>
+          <w:b/>
+          <w:bCs/>
+          <w:lang w:val="en-US"/>
+        </w:rPr>
+        <w:t xml:space="preserve">false </w:t>
+      </w:r>
+      <w:proofErr w:type="spellStart"/>
+      <w:r>
+        <w:rPr>
+          <w:b/>
+          <w:bCs/>
+          <w:lang w:val="en-US"/>
+        </w:rPr>
+        <w:t>iff</w:t>
+      </w:r>
+      <w:proofErr w:type="spellEnd"/>
+      <w:r>
+        <w:rPr>
+          <w:b/>
+          <w:bCs/>
+          <w:lang w:val="en-US"/>
+        </w:rPr>
+        <w:t xml:space="preserve"> the list is a list of heap roots</w:t>
+      </w:r>
+      <w:r>
+        <w:rPr>
+          <w:rFonts w:hint="cs"/>
+          <w:b/>
+          <w:bCs/>
           <w:rtl/>
           <w:lang w:val="en-US"/>
         </w:rPr>
@@ -2080,12 +2687,16 @@
         </w:numPr>
         <w:bidi/>
         <w:rPr>
-          <w:lang w:val="en-US"/>
-        </w:rPr>
-      </w:pPr>
-      <w:r>
-        <w:rPr>
-          <w:rFonts w:hint="cs"/>
+          <w:b/>
+          <w:bCs/>
+          <w:lang w:val="en-US"/>
+        </w:rPr>
+      </w:pPr>
+      <w:r>
+        <w:rPr>
+          <w:rFonts w:hint="cs"/>
+          <w:b/>
+          <w:bCs/>
           <w:rtl/>
           <w:lang w:val="en-US"/>
         </w:rPr>
@@ -2093,6 +2704,8 @@
       </w:r>
       <w:r>
         <w:rPr>
+          <w:b/>
+          <w:bCs/>
           <w:lang w:val="en-US"/>
         </w:rPr>
         <w:t>insert</w:t>
@@ -2100,6 +2713,8 @@
       <w:r>
         <w:rPr>
           <w:rFonts w:hint="cs"/>
+          <w:b/>
+          <w:bCs/>
           <w:rtl/>
           <w:lang w:val="en-US"/>
         </w:rPr>
@@ -2115,18 +2730,34 @@
         </w:numPr>
         <w:bidi/>
         <w:rPr>
-          <w:lang w:val="en-US"/>
-        </w:rPr>
-      </w:pPr>
-      <w:r>
-        <w:rPr>
-          <w:lang w:val="en-US"/>
-        </w:rPr>
-        <w:t>insertFirst(node)</w:t>
-      </w:r>
-      <w:r>
-        <w:rPr>
-          <w:rFonts w:hint="cs"/>
+          <w:b/>
+          <w:bCs/>
+          <w:lang w:val="en-US"/>
+        </w:rPr>
+      </w:pPr>
+      <w:proofErr w:type="spellStart"/>
+      <w:r>
+        <w:rPr>
+          <w:b/>
+          <w:bCs/>
+          <w:lang w:val="en-US"/>
+        </w:rPr>
+        <w:t>insertFirst</w:t>
+      </w:r>
+      <w:proofErr w:type="spellEnd"/>
+      <w:r>
+        <w:rPr>
+          <w:b/>
+          <w:bCs/>
+          <w:lang w:val="en-US"/>
+        </w:rPr>
+        <w:t>(node)</w:t>
+      </w:r>
+      <w:r>
+        <w:rPr>
+          <w:rFonts w:hint="cs"/>
+          <w:b/>
+          <w:bCs/>
           <w:rtl/>
           <w:lang w:val="en-US"/>
         </w:rPr>
@@ -2134,6 +2765,8 @@
       </w:r>
       <w:r>
         <w:rPr>
+          <w:b/>
+          <w:bCs/>
           <w:rtl/>
           <w:lang w:val="en-US"/>
         </w:rPr>
@@ -2142,20 +2775,28 @@
       <w:r>
         <w:rPr>
           <w:rFonts w:hint="cs"/>
+          <w:b/>
+          <w:bCs/>
           <w:rtl/>
           <w:lang w:val="en-US"/>
         </w:rPr>
         <w:t xml:space="preserve"> קוראת ל</w:t>
       </w:r>
-      <w:r>
-        <w:rPr>
+      <w:proofErr w:type="spellStart"/>
+      <w:r>
+        <w:rPr>
+          <w:b/>
+          <w:bCs/>
           <w:lang w:val="en-US"/>
         </w:rPr>
         <w:t>insertPrev</w:t>
       </w:r>
-      <w:r>
-        <w:rPr>
-          <w:rFonts w:hint="cs"/>
+      <w:proofErr w:type="spellEnd"/>
+      <w:r>
+        <w:rPr>
+          <w:rFonts w:hint="cs"/>
+          <w:b/>
+          <w:bCs/>
           <w:rtl/>
           <w:lang w:val="en-US"/>
         </w:rPr>
@@ -2163,6 +2804,8 @@
       </w:r>
       <w:r>
         <w:rPr>
+          <w:b/>
+          <w:bCs/>
           <w:lang w:val="en-US"/>
         </w:rPr>
         <w:t>root</w:t>
@@ -2170,6 +2813,8 @@
       <w:r>
         <w:rPr>
           <w:rFonts w:hint="cs"/>
+          <w:b/>
+          <w:bCs/>
           <w:rtl/>
           <w:lang w:val="en-US"/>
         </w:rPr>
@@ -2177,6 +2822,8 @@
       </w:r>
       <w:r>
         <w:rPr>
+          <w:b/>
+          <w:bCs/>
           <w:lang w:val="en-US"/>
         </w:rPr>
         <w:t>root</w:t>
@@ -2184,6 +2831,8 @@
       <w:r>
         <w:rPr>
           <w:rFonts w:hint="cs"/>
+          <w:b/>
+          <w:bCs/>
           <w:rtl/>
           <w:lang w:val="en-US"/>
         </w:rPr>
@@ -2191,6 +2840,8 @@
       </w:r>
       <w:r>
         <w:rPr>
+          <w:b/>
+          <w:bCs/>
           <w:lang w:val="en-US"/>
         </w:rPr>
         <w:t>tail</w:t>
@@ -2198,34 +2849,48 @@
       <w:r>
         <w:rPr>
           <w:rFonts w:hint="cs"/>
+          <w:b/>
+          <w:bCs/>
           <w:rtl/>
           <w:lang w:val="en-US"/>
         </w:rPr>
         <w:t xml:space="preserve"> אם צריך, מעדכנת את אורך הרשימה, קוראת ל</w:t>
       </w:r>
-      <w:r>
-        <w:rPr>
+      <w:proofErr w:type="spellStart"/>
+      <w:r>
+        <w:rPr>
+          <w:b/>
+          <w:bCs/>
           <w:lang w:val="en-US"/>
         </w:rPr>
         <w:t>increaseSize</w:t>
       </w:r>
-      <w:r>
-        <w:rPr>
-          <w:rFonts w:hint="cs"/>
+      <w:proofErr w:type="spellEnd"/>
+      <w:r>
+        <w:rPr>
+          <w:rFonts w:hint="cs"/>
+          <w:b/>
+          <w:bCs/>
           <w:rtl/>
           <w:lang w:val="en-US"/>
         </w:rPr>
         <w:t xml:space="preserve"> ומעדכנת את המצביע ל</w:t>
       </w:r>
-      <w:r>
-        <w:rPr>
+      <w:proofErr w:type="spellStart"/>
+      <w:r>
+        <w:rPr>
+          <w:b/>
+          <w:bCs/>
           <w:lang w:val="en-US"/>
         </w:rPr>
         <w:t>minNode</w:t>
       </w:r>
-      <w:r>
-        <w:rPr>
-          <w:rFonts w:hint="cs"/>
+      <w:proofErr w:type="spellEnd"/>
+      <w:r>
+        <w:rPr>
+          <w:rFonts w:hint="cs"/>
+          <w:b/>
+          <w:bCs/>
           <w:rtl/>
           <w:lang w:val="en-US"/>
         </w:rPr>
@@ -2241,11 +2906,15 @@
         </w:numPr>
         <w:bidi/>
         <w:rPr>
-          <w:lang w:val="en-US"/>
-        </w:rPr>
-      </w:pPr>
-      <w:r>
-        <w:rPr>
+          <w:b/>
+          <w:bCs/>
+          <w:lang w:val="en-US"/>
+        </w:rPr>
+      </w:pPr>
+      <w:r>
+        <w:rPr>
+          <w:b/>
+          <w:bCs/>
           <w:lang w:val="en-US"/>
         </w:rPr>
         <w:t>Annex(list2)</w:t>
@@ -2253,6 +2922,8 @@
       <w:r>
         <w:rPr>
           <w:rFonts w:hint="cs"/>
+          <w:b/>
+          <w:bCs/>
           <w:rtl/>
           <w:lang w:val="en-US"/>
         </w:rPr>
@@ -2260,6 +2931,8 @@
       </w:r>
       <w:r>
         <w:rPr>
+          <w:b/>
+          <w:bCs/>
           <w:rtl/>
           <w:lang w:val="en-US"/>
         </w:rPr>
@@ -2268,6 +2941,8 @@
       <w:r>
         <w:rPr>
           <w:rFonts w:hint="cs"/>
+          <w:b/>
+          <w:bCs/>
           <w:rtl/>
           <w:lang w:val="en-US"/>
         </w:rPr>
@@ -2275,6 +2950,8 @@
       </w:r>
       <w:r>
         <w:rPr>
+          <w:b/>
+          <w:bCs/>
           <w:lang w:val="en-US"/>
         </w:rPr>
         <w:t>list2</w:t>
@@ -2282,14 +2959,29 @@
       <w:r>
         <w:rPr>
           <w:rFonts w:hint="cs"/>
-          <w:rtl/>
-          <w:lang w:val="en-US"/>
-        </w:rPr>
-        <w:t xml:space="preserve"> לסוף הרשימה </w:t>
-      </w:r>
-      <w:r>
-        <w:rPr>
-          <w:rFonts w:hint="cs"/>
+          <w:b/>
+          <w:bCs/>
+          <w:rtl/>
+          <w:lang w:val="en-US"/>
+        </w:rPr>
+        <w:t xml:space="preserve"> לסוף </w:t>
+      </w:r>
+      <w:proofErr w:type="gramStart"/>
+      <w:r>
+        <w:rPr>
+          <w:rFonts w:hint="cs"/>
+          <w:b/>
+          <w:bCs/>
+          <w:rtl/>
+          <w:lang w:val="en-US"/>
+        </w:rPr>
+        <w:t xml:space="preserve">הרשימה </w:t>
+      </w:r>
+      <w:r>
+        <w:rPr>
+          <w:rFonts w:hint="cs"/>
+          <w:b/>
+          <w:bCs/>
           <w:rtl/>
           <w:lang w:val="en-US"/>
         </w:rPr>
@@ -2298,13 +2990,28 @@
       <w:r>
         <w:rPr>
           <w:rFonts w:hint="cs"/>
-          <w:rtl/>
-          <w:lang w:val="en-US"/>
-        </w:rPr>
-        <w:t>מעדכן מצביעים (</w:t>
-      </w:r>
-      <w:r>
-        <w:rPr>
+          <w:b/>
+          <w:bCs/>
+          <w:rtl/>
+          <w:lang w:val="en-US"/>
+        </w:rPr>
+        <w:t>מעדכן</w:t>
+      </w:r>
+      <w:proofErr w:type="gramEnd"/>
+      <w:r>
+        <w:rPr>
+          <w:rFonts w:hint="cs"/>
+          <w:b/>
+          <w:bCs/>
+          <w:rtl/>
+          <w:lang w:val="en-US"/>
+        </w:rPr>
+        <w:t xml:space="preserve"> מצביעים (</w:t>
+      </w:r>
+      <w:r>
+        <w:rPr>
+          <w:b/>
+          <w:bCs/>
           <w:lang w:val="en-US"/>
         </w:rPr>
         <w:t>merge</w:t>
@@ -2312,6 +3019,8 @@
       <w:r>
         <w:rPr>
           <w:rFonts w:hint="cs"/>
+          <w:b/>
+          <w:bCs/>
           <w:rtl/>
           <w:lang w:val="en-US"/>
         </w:rPr>
@@ -2320,6 +3029,8 @@
       <w:r>
         <w:rPr>
           <w:rFonts w:hint="cs"/>
+          <w:b/>
+          <w:bCs/>
           <w:rtl/>
           <w:lang w:val="en-US"/>
         </w:rPr>
@@ -2327,6 +3038,8 @@
       </w:r>
       <w:r>
         <w:rPr>
+          <w:b/>
+          <w:bCs/>
           <w:lang w:val="en-US"/>
         </w:rPr>
         <w:t>list2</w:t>
@@ -2334,6 +3047,8 @@
       <w:r>
         <w:rPr>
           <w:rFonts w:hint="cs"/>
+          <w:b/>
+          <w:bCs/>
           <w:rtl/>
           <w:lang w:val="en-US"/>
         </w:rPr>
@@ -2349,24 +3064,62 @@
         </w:numPr>
         <w:bidi/>
         <w:rPr>
-          <w:lang w:val="en-US"/>
-        </w:rPr>
-      </w:pPr>
-      <w:r>
-        <w:rPr>
+          <w:b/>
+          <w:bCs/>
+          <w:lang w:val="en-US"/>
+        </w:rPr>
+      </w:pPr>
+      <w:proofErr w:type="spellStart"/>
+      <w:proofErr w:type="gramStart"/>
+      <w:r>
+        <w:rPr>
+          <w:b/>
+          <w:bCs/>
           <w:lang w:val="en-US"/>
         </w:rPr>
         <w:t>plantBefore</w:t>
       </w:r>
-      <w:r>
-        <w:rPr>
-          <w:lang w:val="en-US"/>
-        </w:rPr>
-        <w:t>(list2, nodeAfter)</w:t>
-      </w:r>
-      <w:r>
-        <w:rPr>
-          <w:rFonts w:hint="cs"/>
+      <w:proofErr w:type="spellEnd"/>
+      <w:r>
+        <w:rPr>
+          <w:b/>
+          <w:bCs/>
+          <w:lang w:val="en-US"/>
+        </w:rPr>
+        <w:t>(</w:t>
+      </w:r>
+      <w:proofErr w:type="gramEnd"/>
+      <w:r>
+        <w:rPr>
+          <w:b/>
+          <w:bCs/>
+          <w:lang w:val="en-US"/>
+        </w:rPr>
+        <w:t xml:space="preserve">list2, </w:t>
+      </w:r>
+      <w:proofErr w:type="spellStart"/>
+      <w:r>
+        <w:rPr>
+          <w:b/>
+          <w:bCs/>
+          <w:lang w:val="en-US"/>
+        </w:rPr>
+        <w:t>nodeAfter</w:t>
+      </w:r>
+      <w:proofErr w:type="spellEnd"/>
+      <w:r>
+        <w:rPr>
+          <w:b/>
+          <w:bCs/>
+          <w:lang w:val="en-US"/>
+        </w:rPr>
+        <w:t>)</w:t>
+      </w:r>
+      <w:r>
+        <w:rPr>
+          <w:rFonts w:hint="cs"/>
+          <w:b/>
+          <w:bCs/>
           <w:rtl/>
           <w:lang w:val="en-US"/>
         </w:rPr>
@@ -2374,6 +3127,8 @@
       </w:r>
       <w:r>
         <w:rPr>
+          <w:b/>
+          <w:bCs/>
           <w:rtl/>
           <w:lang w:val="en-US"/>
         </w:rPr>
@@ -2382,6 +3137,8 @@
       <w:r>
         <w:rPr>
           <w:rFonts w:hint="cs"/>
+          <w:b/>
+          <w:bCs/>
           <w:rtl/>
           <w:lang w:val="en-US"/>
         </w:rPr>
@@ -2390,6 +3147,8 @@
       <w:r>
         <w:rPr>
           <w:rFonts w:hint="cs"/>
+          <w:b/>
+          <w:bCs/>
           <w:rtl/>
           <w:lang w:val="en-US"/>
         </w:rPr>
@@ -2397,6 +3156,8 @@
       </w:r>
       <w:r>
         <w:rPr>
+          <w:b/>
+          <w:bCs/>
           <w:lang w:val="en-US"/>
         </w:rPr>
         <w:t>annex</w:t>
@@ -2404,20 +3165,36 @@
       <w:r>
         <w:rPr>
           <w:rFonts w:hint="cs"/>
+          <w:b/>
+          <w:bCs/>
           <w:rtl/>
           <w:lang w:val="en-US"/>
         </w:rPr>
         <w:t xml:space="preserve"> במידה ו</w:t>
       </w:r>
-      <w:r>
-        <w:rPr>
-          <w:lang w:val="en-US"/>
-        </w:rPr>
-        <w:t>nodeAfter == null</w:t>
-      </w:r>
-      <w:r>
-        <w:rPr>
-          <w:rFonts w:hint="cs"/>
+      <w:proofErr w:type="spellStart"/>
+      <w:r>
+        <w:rPr>
+          <w:b/>
+          <w:bCs/>
+          <w:lang w:val="en-US"/>
+        </w:rPr>
+        <w:t>nodeAfter</w:t>
+      </w:r>
+      <w:proofErr w:type="spellEnd"/>
+      <w:r>
+        <w:rPr>
+          <w:b/>
+          <w:bCs/>
+          <w:lang w:val="en-US"/>
+        </w:rPr>
+        <w:t xml:space="preserve"> == null</w:t>
+      </w:r>
+      <w:r>
+        <w:rPr>
+          <w:rFonts w:hint="cs"/>
+          <w:b/>
+          <w:bCs/>
           <w:rtl/>
           <w:lang w:val="en-US"/>
         </w:rPr>
@@ -2426,6 +3203,8 @@
       <w:r>
         <w:rPr>
           <w:rFonts w:hint="cs"/>
+          <w:b/>
+          <w:bCs/>
           <w:rtl/>
           <w:lang w:val="en-US"/>
         </w:rPr>
@@ -2433,6 +3212,8 @@
       </w:r>
       <w:r>
         <w:rPr>
+          <w:b/>
+          <w:bCs/>
           <w:lang w:val="en-US"/>
         </w:rPr>
         <w:t>list2</w:t>
@@ -2440,20 +3221,28 @@
       <w:r>
         <w:rPr>
           <w:rFonts w:hint="cs"/>
+          <w:b/>
+          <w:bCs/>
           <w:rtl/>
           <w:lang w:val="en-US"/>
         </w:rPr>
         <w:t xml:space="preserve"> לפני </w:t>
       </w:r>
-      <w:r>
-        <w:rPr>
+      <w:proofErr w:type="spellStart"/>
+      <w:r>
+        <w:rPr>
+          <w:b/>
+          <w:bCs/>
           <w:lang w:val="en-US"/>
         </w:rPr>
         <w:t>nodeAfter</w:t>
       </w:r>
-      <w:r>
-        <w:rPr>
-          <w:rFonts w:hint="cs"/>
+      <w:proofErr w:type="spellEnd"/>
+      <w:r>
+        <w:rPr>
+          <w:rFonts w:hint="cs"/>
+          <w:b/>
+          <w:bCs/>
           <w:rtl/>
           <w:lang w:val="en-US"/>
         </w:rPr>
@@ -2462,6 +3251,8 @@
       <w:r>
         <w:rPr>
           <w:rFonts w:hint="cs"/>
+          <w:b/>
+          <w:bCs/>
           <w:rtl/>
           <w:lang w:val="en-US"/>
         </w:rPr>
@@ -2469,6 +3260,8 @@
       </w:r>
       <w:r>
         <w:rPr>
+          <w:b/>
+          <w:bCs/>
           <w:lang w:val="en-US"/>
         </w:rPr>
         <w:t>root</w:t>
@@ -2476,6 +3269,8 @@
       <w:r>
         <w:rPr>
           <w:rFonts w:hint="cs"/>
+          <w:b/>
+          <w:bCs/>
           <w:rtl/>
           <w:lang w:val="en-US"/>
         </w:rPr>
@@ -2484,6 +3279,8 @@
       <w:r>
         <w:rPr>
           <w:rFonts w:hint="cs"/>
+          <w:b/>
+          <w:bCs/>
           <w:rtl/>
           <w:lang w:val="en-US"/>
         </w:rPr>
@@ -2499,12 +3296,16 @@
         </w:numPr>
         <w:bidi/>
         <w:rPr>
-          <w:lang w:val="en-US"/>
-        </w:rPr>
-      </w:pPr>
-      <w:r>
-        <w:rPr>
-          <w:rFonts w:hint="cs"/>
+          <w:b/>
+          <w:bCs/>
+          <w:lang w:val="en-US"/>
+        </w:rPr>
+      </w:pPr>
+      <w:r>
+        <w:rPr>
+          <w:rFonts w:hint="cs"/>
+          <w:b/>
+          <w:bCs/>
           <w:rtl/>
           <w:lang w:val="en-US"/>
         </w:rPr>
@@ -2513,6 +3314,8 @@
       <w:r>
         <w:rPr>
           <w:rFonts w:hint="cs"/>
+          <w:b/>
+          <w:bCs/>
           <w:rtl/>
           <w:lang w:val="en-US"/>
         </w:rPr>
@@ -2521,6 +3324,8 @@
       <w:r>
         <w:rPr>
           <w:rFonts w:hint="cs"/>
+          <w:b/>
+          <w:bCs/>
           <w:rtl/>
           <w:lang w:val="en-US"/>
         </w:rPr>
@@ -2536,18 +3341,34 @@
         </w:numPr>
         <w:bidi/>
         <w:rPr>
-          <w:lang w:val="en-US"/>
-        </w:rPr>
-      </w:pPr>
-      <w:r>
-        <w:rPr>
-          <w:lang w:val="en-US"/>
-        </w:rPr>
-        <w:t>deleteNode(node)</w:t>
-      </w:r>
-      <w:r>
-        <w:rPr>
-          <w:rFonts w:hint="cs"/>
+          <w:b/>
+          <w:bCs/>
+          <w:lang w:val="en-US"/>
+        </w:rPr>
+      </w:pPr>
+      <w:proofErr w:type="spellStart"/>
+      <w:r>
+        <w:rPr>
+          <w:b/>
+          <w:bCs/>
+          <w:lang w:val="en-US"/>
+        </w:rPr>
+        <w:t>deleteNode</w:t>
+      </w:r>
+      <w:proofErr w:type="spellEnd"/>
+      <w:r>
+        <w:rPr>
+          <w:b/>
+          <w:bCs/>
+          <w:lang w:val="en-US"/>
+        </w:rPr>
+        <w:t>(node)</w:t>
+      </w:r>
+      <w:r>
+        <w:rPr>
+          <w:rFonts w:hint="cs"/>
+          <w:b/>
+          <w:bCs/>
           <w:rtl/>
           <w:lang w:val="en-US"/>
         </w:rPr>
@@ -2555,6 +3376,8 @@
       </w:r>
       <w:r>
         <w:rPr>
+          <w:b/>
+          <w:bCs/>
           <w:rtl/>
           <w:lang w:val="en-US"/>
         </w:rPr>
@@ -2563,6 +3386,8 @@
       <w:r>
         <w:rPr>
           <w:rFonts w:hint="cs"/>
+          <w:b/>
+          <w:bCs/>
           <w:rtl/>
           <w:lang w:val="en-US"/>
         </w:rPr>
@@ -2570,6 +3395,8 @@
       </w:r>
       <w:r>
         <w:rPr>
+          <w:b/>
+          <w:bCs/>
           <w:lang w:val="en-US"/>
         </w:rPr>
         <w:t>root, tail</w:t>
@@ -2577,34 +3404,56 @@
       <w:r>
         <w:rPr>
           <w:rFonts w:hint="cs"/>
+          <w:b/>
+          <w:bCs/>
           <w:rtl/>
           <w:lang w:val="en-US"/>
         </w:rPr>
         <w:t xml:space="preserve"> אם צריך, מעדכנת את </w:t>
       </w:r>
-      <w:r>
-        <w:rPr>
+      <w:proofErr w:type="spellStart"/>
+      <w:r>
+        <w:rPr>
+          <w:b/>
+          <w:bCs/>
           <w:lang w:val="en-US"/>
         </w:rPr>
         <w:t>minNode</w:t>
       </w:r>
-      <w:r>
-        <w:rPr>
-          <w:rFonts w:hint="cs"/>
+      <w:proofErr w:type="spellEnd"/>
+      <w:r>
+        <w:rPr>
+          <w:rFonts w:hint="cs"/>
+          <w:b/>
+          <w:bCs/>
           <w:rtl/>
           <w:lang w:val="en-US"/>
         </w:rPr>
         <w:t xml:space="preserve"> אם צריך, קוראת ל</w:t>
       </w:r>
-      <w:r>
-        <w:rPr>
-          <w:lang w:val="en-US"/>
-        </w:rPr>
-        <w:t>eject()</w:t>
-      </w:r>
-      <w:r>
-        <w:rPr>
-          <w:rFonts w:hint="cs"/>
+      <w:proofErr w:type="gramStart"/>
+      <w:r>
+        <w:rPr>
+          <w:b/>
+          <w:bCs/>
+          <w:lang w:val="en-US"/>
+        </w:rPr>
+        <w:t>eject(</w:t>
+      </w:r>
+      <w:proofErr w:type="gramEnd"/>
+      <w:r>
+        <w:rPr>
+          <w:b/>
+          <w:bCs/>
+          <w:lang w:val="en-US"/>
+        </w:rPr>
+        <w:t>)</w:t>
+      </w:r>
+      <w:r>
+        <w:rPr>
+          <w:rFonts w:hint="cs"/>
+          <w:b/>
+          <w:bCs/>
           <w:rtl/>
           <w:lang w:val="en-US"/>
         </w:rPr>
@@ -2620,18 +3469,34 @@
         </w:numPr>
         <w:bidi/>
         <w:rPr>
-          <w:lang w:val="en-US"/>
-        </w:rPr>
-      </w:pPr>
-      <w:r>
-        <w:rPr>
-          <w:lang w:val="en-US"/>
-        </w:rPr>
-        <w:t>deleteKey(key)</w:t>
-      </w:r>
-      <w:r>
-        <w:rPr>
-          <w:rFonts w:hint="cs"/>
+          <w:b/>
+          <w:bCs/>
+          <w:lang w:val="en-US"/>
+        </w:rPr>
+      </w:pPr>
+      <w:proofErr w:type="spellStart"/>
+      <w:r>
+        <w:rPr>
+          <w:b/>
+          <w:bCs/>
+          <w:lang w:val="en-US"/>
+        </w:rPr>
+        <w:t>deleteKey</w:t>
+      </w:r>
+      <w:proofErr w:type="spellEnd"/>
+      <w:r>
+        <w:rPr>
+          <w:b/>
+          <w:bCs/>
+          <w:lang w:val="en-US"/>
+        </w:rPr>
+        <w:t>(key)</w:t>
+      </w:r>
+      <w:r>
+        <w:rPr>
+          <w:rFonts w:hint="cs"/>
+          <w:b/>
+          <w:bCs/>
           <w:rtl/>
           <w:lang w:val="en-US"/>
         </w:rPr>
@@ -2639,6 +3504,8 @@
       </w:r>
       <w:r>
         <w:rPr>
+          <w:b/>
+          <w:bCs/>
           <w:rtl/>
           <w:lang w:val="en-US"/>
         </w:rPr>
@@ -2647,20 +3514,28 @@
       <w:r>
         <w:rPr>
           <w:rFonts w:hint="cs"/>
+          <w:b/>
+          <w:bCs/>
           <w:rtl/>
           <w:lang w:val="en-US"/>
         </w:rPr>
         <w:t xml:space="preserve"> עוברת על הרשימה, כשמצאה את הצומת הרלוונטית, קוראת ל</w:t>
       </w:r>
-      <w:r>
-        <w:rPr>
+      <w:proofErr w:type="spellStart"/>
+      <w:r>
+        <w:rPr>
+          <w:b/>
+          <w:bCs/>
           <w:lang w:val="en-US"/>
         </w:rPr>
         <w:t>deleteNode</w:t>
       </w:r>
-      <w:r>
-        <w:rPr>
-          <w:rFonts w:hint="cs"/>
+      <w:proofErr w:type="spellEnd"/>
+      <w:r>
+        <w:rPr>
+          <w:rFonts w:hint="cs"/>
+          <w:b/>
+          <w:bCs/>
           <w:rtl/>
           <w:lang w:val="en-US"/>
         </w:rPr>
@@ -2676,32 +3551,72 @@
         </w:numPr>
         <w:bidi/>
         <w:rPr>
-          <w:lang w:val="en-US"/>
-        </w:rPr>
-      </w:pPr>
-      <w:r>
-        <w:rPr>
+          <w:b/>
+          <w:bCs/>
+          <w:lang w:val="en-US"/>
+        </w:rPr>
+      </w:pPr>
+      <w:proofErr w:type="spellStart"/>
+      <w:r>
+        <w:rPr>
+          <w:b/>
+          <w:bCs/>
           <w:lang w:val="en-US"/>
         </w:rPr>
         <w:t>deleteMin</w:t>
       </w:r>
-      <w:r>
-        <w:rPr>
-          <w:rFonts w:hint="cs"/>
+      <w:proofErr w:type="spellEnd"/>
+      <w:r>
+        <w:rPr>
+          <w:rFonts w:hint="cs"/>
+          <w:b/>
+          <w:bCs/>
           <w:rtl/>
           <w:lang w:val="en-US"/>
         </w:rPr>
         <w:t xml:space="preserve"> = </w:t>
       </w:r>
-      <w:r>
-        <w:rPr>
-          <w:lang w:val="en-US"/>
-        </w:rPr>
-        <w:t>deleteNode(minNode)</w:t>
-      </w:r>
-      <w:r>
-        <w:rPr>
-          <w:rFonts w:hint="cs"/>
+      <w:proofErr w:type="spellStart"/>
+      <w:r>
+        <w:rPr>
+          <w:b/>
+          <w:bCs/>
+          <w:lang w:val="en-US"/>
+        </w:rPr>
+        <w:t>deleteNode</w:t>
+      </w:r>
+      <w:proofErr w:type="spellEnd"/>
+      <w:r>
+        <w:rPr>
+          <w:b/>
+          <w:bCs/>
+          <w:lang w:val="en-US"/>
+        </w:rPr>
+        <w:t>(</w:t>
+      </w:r>
+      <w:proofErr w:type="spellStart"/>
+      <w:r>
+        <w:rPr>
+          <w:b/>
+          <w:bCs/>
+          <w:lang w:val="en-US"/>
+        </w:rPr>
+        <w:t>minNode</w:t>
+      </w:r>
+      <w:proofErr w:type="spellEnd"/>
+      <w:r>
+        <w:rPr>
+          <w:b/>
+          <w:bCs/>
+          <w:lang w:val="en-US"/>
+        </w:rPr>
+        <w:t>)</w:t>
+      </w:r>
+      <w:r>
+        <w:rPr>
+          <w:rFonts w:hint="cs"/>
+          <w:b/>
+          <w:bCs/>
           <w:rtl/>
           <w:lang w:val="en-US"/>
         </w:rPr>
@@ -2717,12 +3632,16 @@
         </w:numPr>
         <w:bidi/>
         <w:rPr>
-          <w:lang w:val="en-US"/>
-        </w:rPr>
-      </w:pPr>
-      <w:r>
-        <w:rPr>
-          <w:rFonts w:hint="cs"/>
+          <w:b/>
+          <w:bCs/>
+          <w:lang w:val="en-US"/>
+        </w:rPr>
+      </w:pPr>
+      <w:r>
+        <w:rPr>
+          <w:rFonts w:hint="cs"/>
+          <w:b/>
+          <w:bCs/>
           <w:rtl/>
           <w:lang w:val="en-US"/>
         </w:rPr>
@@ -2738,18 +3657,44 @@
         </w:numPr>
         <w:bidi/>
         <w:rPr>
-          <w:lang w:val="en-US"/>
-        </w:rPr>
-      </w:pPr>
-      <w:r>
-        <w:rPr>
-          <w:lang w:val="en-US"/>
-        </w:rPr>
-        <w:t>updateMin()</w:t>
-      </w:r>
-      <w:r>
-        <w:rPr>
-          <w:rFonts w:hint="cs"/>
+          <w:b/>
+          <w:bCs/>
+          <w:lang w:val="en-US"/>
+        </w:rPr>
+      </w:pPr>
+      <w:proofErr w:type="spellStart"/>
+      <w:proofErr w:type="gramStart"/>
+      <w:r>
+        <w:rPr>
+          <w:b/>
+          <w:bCs/>
+          <w:lang w:val="en-US"/>
+        </w:rPr>
+        <w:t>updateMin</w:t>
+      </w:r>
+      <w:proofErr w:type="spellEnd"/>
+      <w:r>
+        <w:rPr>
+          <w:b/>
+          <w:bCs/>
+          <w:lang w:val="en-US"/>
+        </w:rPr>
+        <w:t>(</w:t>
+      </w:r>
+      <w:proofErr w:type="gramEnd"/>
+      <w:r>
+        <w:rPr>
+          <w:b/>
+          <w:bCs/>
+          <w:lang w:val="en-US"/>
+        </w:rPr>
+        <w:t>)</w:t>
+      </w:r>
+      <w:r>
+        <w:rPr>
+          <w:rFonts w:hint="cs"/>
+          <w:b/>
+          <w:bCs/>
           <w:rtl/>
           <w:lang w:val="en-US"/>
         </w:rPr>
@@ -2757,6 +3702,8 @@
       </w:r>
       <w:r>
         <w:rPr>
+          <w:b/>
+          <w:bCs/>
           <w:rtl/>
           <w:lang w:val="en-US"/>
         </w:rPr>
@@ -2765,6 +3712,8 @@
       <w:r>
         <w:rPr>
           <w:rFonts w:hint="cs"/>
+          <w:b/>
+          <w:bCs/>
           <w:rtl/>
           <w:lang w:val="en-US"/>
         </w:rPr>
@@ -2780,12 +3729,16 @@
         </w:numPr>
         <w:bidi/>
         <w:rPr>
-          <w:lang w:val="en-US"/>
-        </w:rPr>
-      </w:pPr>
-      <w:r>
-        <w:rPr>
-          <w:rFonts w:hint="cs"/>
+          <w:b/>
+          <w:bCs/>
+          <w:lang w:val="en-US"/>
+        </w:rPr>
+      </w:pPr>
+      <w:r>
+        <w:rPr>
+          <w:rFonts w:hint="cs"/>
+          <w:b/>
+          <w:bCs/>
           <w:rtl/>
           <w:lang w:val="en-US"/>
         </w:rPr>
@@ -2801,18 +3754,44 @@
         </w:numPr>
         <w:bidi/>
         <w:rPr>
-          <w:lang w:val="en-US"/>
-        </w:rPr>
-      </w:pPr>
-      <w:r>
-        <w:rPr>
-          <w:lang w:val="en-US"/>
-        </w:rPr>
-        <w:t>Iterarot()</w:t>
-      </w:r>
-      <w:r>
-        <w:rPr>
-          <w:rFonts w:hint="cs"/>
+          <w:b/>
+          <w:bCs/>
+          <w:lang w:val="en-US"/>
+        </w:rPr>
+      </w:pPr>
+      <w:proofErr w:type="spellStart"/>
+      <w:proofErr w:type="gramStart"/>
+      <w:r>
+        <w:rPr>
+          <w:b/>
+          <w:bCs/>
+          <w:lang w:val="en-US"/>
+        </w:rPr>
+        <w:t>Iterarot</w:t>
+      </w:r>
+      <w:proofErr w:type="spellEnd"/>
+      <w:r>
+        <w:rPr>
+          <w:b/>
+          <w:bCs/>
+          <w:lang w:val="en-US"/>
+        </w:rPr>
+        <w:t>(</w:t>
+      </w:r>
+      <w:proofErr w:type="gramEnd"/>
+      <w:r>
+        <w:rPr>
+          <w:b/>
+          <w:bCs/>
+          <w:lang w:val="en-US"/>
+        </w:rPr>
+        <w:t>)</w:t>
+      </w:r>
+      <w:r>
+        <w:rPr>
+          <w:rFonts w:hint="cs"/>
+          <w:b/>
+          <w:bCs/>
           <w:rtl/>
           <w:lang w:val="en-US"/>
         </w:rPr>
@@ -2820,6 +3799,8 @@
       </w:r>
       <w:r>
         <w:rPr>
+          <w:b/>
+          <w:bCs/>
           <w:rtl/>
           <w:lang w:val="en-US"/>
         </w:rPr>
@@ -2828,11 +3809,23 @@
       <w:r>
         <w:rPr>
           <w:rFonts w:hint="cs"/>
+          <w:b/>
+          <w:bCs/>
           <w:rtl/>
           <w:lang w:val="en-US"/>
         </w:rPr>
         <w:t xml:space="preserve"> עובר על צמתים</w:t>
       </w:r>
+      <w:r>
+        <w:rPr>
+          <w:rFonts w:hint="cs"/>
+          <w:b/>
+          <w:bCs/>
+          <w:rtl/>
+          <w:lang w:val="en-US"/>
+        </w:rPr>
+        <w:t>, האיטרטור ברירת המחדל עבור רשימה מקושרת</w:t>
+      </w:r>
     </w:p>
     <w:p>
       <w:pPr>
@@ -2843,18 +3836,44 @@
         </w:numPr>
         <w:bidi/>
         <w:rPr>
-          <w:lang w:val="en-US"/>
-        </w:rPr>
-      </w:pPr>
-      <w:r>
-        <w:rPr>
-          <w:lang w:val="en-US"/>
-        </w:rPr>
-        <w:t>keyIterator()</w:t>
-      </w:r>
-      <w:r>
-        <w:rPr>
-          <w:rFonts w:hint="cs"/>
+          <w:b/>
+          <w:bCs/>
+          <w:lang w:val="en-US"/>
+        </w:rPr>
+      </w:pPr>
+      <w:proofErr w:type="spellStart"/>
+      <w:proofErr w:type="gramStart"/>
+      <w:r>
+        <w:rPr>
+          <w:b/>
+          <w:bCs/>
+          <w:lang w:val="en-US"/>
+        </w:rPr>
+        <w:t>keyIterator</w:t>
+      </w:r>
+      <w:proofErr w:type="spellEnd"/>
+      <w:r>
+        <w:rPr>
+          <w:b/>
+          <w:bCs/>
+          <w:lang w:val="en-US"/>
+        </w:rPr>
+        <w:t>(</w:t>
+      </w:r>
+      <w:proofErr w:type="gramEnd"/>
+      <w:r>
+        <w:rPr>
+          <w:b/>
+          <w:bCs/>
+          <w:lang w:val="en-US"/>
+        </w:rPr>
+        <w:t>)</w:t>
+      </w:r>
+      <w:r>
+        <w:rPr>
+          <w:rFonts w:hint="cs"/>
+          <w:b/>
+          <w:bCs/>
           <w:rtl/>
           <w:lang w:val="en-US"/>
         </w:rPr>
@@ -2862,6 +3881,8 @@
       </w:r>
       <w:r>
         <w:rPr>
+          <w:b/>
+          <w:bCs/>
           <w:rtl/>
           <w:lang w:val="en-US"/>
         </w:rPr>
@@ -2870,6 +3891,8 @@
       <w:r>
         <w:rPr>
           <w:rFonts w:hint="cs"/>
+          <w:b/>
+          <w:bCs/>
           <w:rtl/>
           <w:lang w:val="en-US"/>
         </w:rPr>
@@ -2878,14 +3901,27 @@
     </w:p>
     <w:p>
       <w:pPr>
-        <w:pStyle w:val="ListParagraph"/>
-        <w:bidi/>
-        <w:ind w:left="2160"/>
-        <w:rPr>
-          <w:rtl/>
-          <w:lang w:val="en-US"/>
-        </w:rPr>
-      </w:pPr>
+        <w:bidi/>
+        <w:rPr>
+          <w:lang w:val="en-US"/>
+        </w:rPr>
+      </w:pPr>
+    </w:p>
+    <w:p>
+      <w:pPr>
+        <w:bidi/>
+        <w:rPr>
+          <w:rFonts w:hint="cs"/>
+          <w:rtl/>
+          <w:lang w:val="en-US"/>
+        </w:rPr>
+      </w:pPr>
+      <w:r>
+        <w:rPr>
+          <w:lang w:val="en-US"/>
+        </w:rPr>
+        <w:t xml:space="preserve"> </w:t>
+      </w:r>
     </w:p>
     <w:sectPr>
       <w:pgSz w:w="11906" w:h="16838"/>

</xml_diff>